<commit_message>
TP2- il reste que la partie théorique
</commit_message>
<xml_diff>
--- a/TP2/RapportTP2.docx
+++ b/TP2/RapportTP2.docx
@@ -678,6 +678,7 @@
     </w:p>
     <w:p>
       <w:pPr>
+        <w:jc w:val="both"/>
         <w:rPr>
           <w:noProof/>
           <w:sz w:val="24"/>
@@ -716,6 +717,7 @@
     </w:p>
     <w:p>
       <w:pPr>
+        <w:jc w:val="both"/>
         <w:rPr>
           <w:noProof/>
           <w:sz w:val="24"/>
@@ -876,6 +878,7 @@
     </w:p>
     <w:p>
       <w:pPr>
+        <w:jc w:val="both"/>
         <w:rPr>
           <w:noProof/>
           <w:sz w:val="24"/>
@@ -967,6 +970,7 @@
     </w:p>
     <w:p>
       <w:pPr>
+        <w:jc w:val="both"/>
         <w:rPr>
           <w:noProof/>
           <w:sz w:val="24"/>
@@ -1058,6 +1062,7 @@
     </w:p>
     <w:p>
       <w:pPr>
+        <w:jc w:val="both"/>
         <w:rPr>
           <w:noProof/>
           <w:color w:val="000000" w:themeColor="text1"/>
@@ -1239,9 +1244,17 @@
         <mc:AlternateContent>
           <mc:Choice Requires="wpg">
             <w:drawing>
-              <wp:inline distT="0" distB="0" distL="0" distR="0">
+              <wp:anchor distT="0" distB="0" distL="114300" distR="114300" simplePos="0" relativeHeight="251672576" behindDoc="1" locked="0" layoutInCell="1" allowOverlap="1">
+                <wp:simplePos x="0" y="0"/>
+                <wp:positionH relativeFrom="column">
+                  <wp:posOffset>909955</wp:posOffset>
+                </wp:positionH>
+                <wp:positionV relativeFrom="paragraph">
+                  <wp:posOffset>3175</wp:posOffset>
+                </wp:positionV>
                 <wp:extent cx="3571875" cy="1743075"/>
                 <wp:effectExtent l="0" t="0" r="28575" b="28575"/>
+                <wp:wrapTopAndBottom/>
                 <wp:docPr id="15" name="Groupe 15"/>
                 <wp:cNvGraphicFramePr/>
                 <a:graphic xmlns:a="http://schemas.openxmlformats.org/drawingml/2006/main">
@@ -1781,12 +1794,12 @@
                     </wpg:wgp>
                   </a:graphicData>
                 </a:graphic>
-              </wp:inline>
+              </wp:anchor>
             </w:drawing>
           </mc:Choice>
           <mc:Fallback>
             <w:pict>
-              <v:group id="Groupe 15" o:spid="_x0000_s1026" style="width:281.25pt;height:137.25pt;mso-position-horizontal-relative:char;mso-position-vertical-relative:line" coordsize="35718,17430" o:gfxdata="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">
+              <v:group id="Groupe 15" o:spid="_x0000_s1026" style="position:absolute;margin-left:71.65pt;margin-top:.25pt;width:281.25pt;height:137.25pt;z-index:-251643904" coordsize="35718,17430" o:gfxdata="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">
                 <v:group id="Groupe 7" o:spid="_x0000_s1027" style="position:absolute;width:35718;height:17430" coordorigin="5500" coordsize="20490,17430" o:gfxdata="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">
                   <v:shapetype id="_x0000_t202" coordsize="21600,21600" o:spt="202" path="m,l,21600r21600,l21600,xe">
                     <v:stroke joinstyle="miter"/>
@@ -2019,7 +2032,7 @@
                     <v:stroke endarrow="block" joinstyle="miter"/>
                   </v:shape>
                 </v:group>
-                <w10:anchorlock/>
+                <w10:wrap type="topAndBottom"/>
               </v:group>
             </w:pict>
           </mc:Fallback>
@@ -5268,56 +5281,4025 @@
           <w:sz w:val="24"/>
           <w:szCs w:val="24"/>
         </w:rPr>
-        <w:t xml:space="preserve">0 minutes, </w:t>
+        <w:t>0 minutes, la machine Windows devra donc revalider son adresse IP dans 30 heures.</w:t>
+      </w:r>
+    </w:p>
+    <w:p>
+      <w:pPr>
+        <w:rPr>
+          <w:b/>
+          <w:bCs/>
+          <w:sz w:val="28"/>
+          <w:szCs w:val="28"/>
+        </w:rPr>
+      </w:pPr>
+    </w:p>
+    <w:p>
+      <w:pPr>
+        <w:rPr>
+          <w:b/>
+          <w:bCs/>
+          <w:sz w:val="28"/>
+          <w:szCs w:val="28"/>
+        </w:rPr>
+      </w:pPr>
+      <w:r>
+        <w:rPr>
+          <w:b/>
+          <w:bCs/>
+          <w:sz w:val="28"/>
+          <w:szCs w:val="28"/>
+        </w:rPr>
+        <w:t>9. Partie ARP (</w:t>
+      </w:r>
+      <w:proofErr w:type="spellStart"/>
+      <w:r>
+        <w:rPr>
+          <w:b/>
+          <w:bCs/>
+          <w:sz w:val="28"/>
+          <w:szCs w:val="28"/>
+        </w:rPr>
+        <w:t>Address</w:t>
+      </w:r>
+      <w:proofErr w:type="spellEnd"/>
+      <w:r>
+        <w:rPr>
+          <w:b/>
+          <w:bCs/>
+          <w:sz w:val="28"/>
+          <w:szCs w:val="28"/>
+        </w:rPr>
+        <w:t xml:space="preserve"> Résolution Protocol) </w:t>
+      </w:r>
+    </w:p>
+    <w:p>
+      <w:pPr>
+        <w:rPr>
+          <w:sz w:val="24"/>
+          <w:szCs w:val="24"/>
+        </w:rPr>
+      </w:pPr>
+      <w:r>
+        <w:rPr>
+          <w:sz w:val="24"/>
+          <w:szCs w:val="24"/>
+        </w:rPr>
+        <w:t xml:space="preserve">Le protocole de résolution d'adresse (ARP) est un protocole de communication utilisé pour découvrir l'adresse de la couche liaison, telle qu'une adresse MAC, associée </w:t>
+      </w:r>
+      <w:r>
+        <w:rPr>
+          <w:sz w:val="24"/>
+          <w:szCs w:val="24"/>
+        </w:rPr>
+        <w:t>à une adresse de couche réseau</w:t>
+      </w:r>
+      <w:r>
+        <w:rPr>
+          <w:sz w:val="24"/>
+          <w:szCs w:val="24"/>
+        </w:rPr>
+        <w:t xml:space="preserve"> donnée, généralement une adresse IPv4. </w:t>
+      </w:r>
+    </w:p>
+    <w:p>
+      <w:pPr>
+        <w:rPr>
+          <w:b/>
+          <w:bCs/>
+          <w:sz w:val="24"/>
+          <w:szCs w:val="24"/>
+        </w:rPr>
+      </w:pPr>
+      <w:r>
+        <w:rPr>
+          <w:b/>
+          <w:bCs/>
+          <w:sz w:val="24"/>
+          <w:szCs w:val="24"/>
+        </w:rPr>
+        <w:t xml:space="preserve">9.1 Quelle est l’utilité de la cache ARP? </w:t>
+      </w:r>
+    </w:p>
+    <w:p>
+      <w:pPr>
+        <w:rPr>
+          <w:sz w:val="24"/>
+          <w:szCs w:val="24"/>
+        </w:rPr>
+      </w:pPr>
+      <w:r>
+        <w:rPr>
+          <w:sz w:val="24"/>
+          <w:szCs w:val="24"/>
+        </w:rPr>
+        <w:t>Un ordinateur</w:t>
+      </w:r>
+      <w:r>
+        <w:rPr>
+          <w:sz w:val="24"/>
+          <w:szCs w:val="24"/>
+        </w:rPr>
+        <w:t xml:space="preserve"> A</w:t>
+      </w:r>
+      <w:r>
+        <w:rPr>
+          <w:sz w:val="24"/>
+          <w:szCs w:val="24"/>
+        </w:rPr>
+        <w:t xml:space="preserve"> souhaitant</w:t>
+      </w:r>
+      <w:r>
+        <w:rPr>
+          <w:sz w:val="24"/>
+          <w:szCs w:val="24"/>
+        </w:rPr>
+        <w:t xml:space="preserve"> émettre une trame Ethernet</w:t>
+      </w:r>
+      <w:r>
+        <w:rPr>
+          <w:sz w:val="24"/>
+          <w:szCs w:val="24"/>
+        </w:rPr>
+        <w:t xml:space="preserve"> à un</w:t>
+      </w:r>
+      <w:r>
+        <w:rPr>
+          <w:sz w:val="24"/>
+          <w:szCs w:val="24"/>
+        </w:rPr>
+        <w:t xml:space="preserve"> ordinateur</w:t>
+      </w:r>
+      <w:r>
+        <w:rPr>
+          <w:sz w:val="24"/>
+          <w:szCs w:val="24"/>
+        </w:rPr>
+        <w:t xml:space="preserve"> B</w:t>
+      </w:r>
+      <w:r>
+        <w:rPr>
+          <w:sz w:val="24"/>
+          <w:szCs w:val="24"/>
+        </w:rPr>
+        <w:t xml:space="preserve"> du même sous réseau dont il connaît l’adresse IP, </w:t>
+      </w:r>
+      <w:r>
+        <w:rPr>
+          <w:sz w:val="24"/>
+          <w:szCs w:val="24"/>
+        </w:rPr>
+        <w:t xml:space="preserve"> effectuer</w:t>
+      </w:r>
+      <w:r>
+        <w:rPr>
+          <w:sz w:val="24"/>
+          <w:szCs w:val="24"/>
+        </w:rPr>
+        <w:t xml:space="preserve">a une requête ARP en </w:t>
+      </w:r>
+      <w:proofErr w:type="spellStart"/>
+      <w:r>
+        <w:rPr>
+          <w:sz w:val="24"/>
+          <w:szCs w:val="24"/>
+        </w:rPr>
+        <w:t>broadcast</w:t>
+      </w:r>
+      <w:proofErr w:type="spellEnd"/>
+      <w:r>
+        <w:rPr>
+          <w:sz w:val="24"/>
+          <w:szCs w:val="24"/>
+        </w:rPr>
+        <w:t> : « quelle adresse physique est associée à cette adresse IP »</w:t>
+      </w:r>
+      <w:r>
+        <w:rPr>
+          <w:sz w:val="24"/>
+          <w:szCs w:val="24"/>
+        </w:rPr>
+        <w:t>. T</w:t>
+      </w:r>
+      <w:r>
+        <w:rPr>
+          <w:sz w:val="24"/>
+          <w:szCs w:val="24"/>
+        </w:rPr>
+        <w:t>outes les machines du sous réseau vont recevoir la requête, mais seule la</w:t>
+      </w:r>
+      <w:r>
+        <w:rPr>
+          <w:sz w:val="24"/>
+          <w:szCs w:val="24"/>
+        </w:rPr>
+        <w:t xml:space="preserve"> machine</w:t>
+      </w:r>
+      <w:r>
+        <w:rPr>
+          <w:sz w:val="24"/>
+          <w:szCs w:val="24"/>
+        </w:rPr>
+        <w:t xml:space="preserve"> B</w:t>
+      </w:r>
+      <w:r>
+        <w:rPr>
+          <w:sz w:val="24"/>
+          <w:szCs w:val="24"/>
+        </w:rPr>
+        <w:t xml:space="preserve"> qui possède cette adresse IP </w:t>
+      </w:r>
+      <w:r>
+        <w:rPr>
+          <w:sz w:val="24"/>
+          <w:szCs w:val="24"/>
+        </w:rPr>
+        <w:t>répondra</w:t>
+      </w:r>
+      <w:r>
+        <w:rPr>
+          <w:sz w:val="24"/>
+          <w:szCs w:val="24"/>
+        </w:rPr>
+        <w:t xml:space="preserve"> en </w:t>
+      </w:r>
+      <w:r>
+        <w:rPr>
+          <w:sz w:val="24"/>
+          <w:szCs w:val="24"/>
+        </w:rPr>
+        <w:lastRenderedPageBreak/>
+        <w:t>envoyant à la machine A</w:t>
+      </w:r>
+      <w:r>
+        <w:rPr>
+          <w:sz w:val="24"/>
+          <w:szCs w:val="24"/>
+        </w:rPr>
+        <w:t xml:space="preserve"> une réponse ARP</w:t>
+      </w:r>
+      <w:r>
+        <w:rPr>
+          <w:sz w:val="24"/>
+          <w:szCs w:val="24"/>
+        </w:rPr>
+        <w:t xml:space="preserve"> indiquant l’adresse MAC qui lui est associée. </w:t>
+      </w:r>
+      <w:r>
+        <w:rPr>
+          <w:sz w:val="24"/>
+          <w:szCs w:val="24"/>
+        </w:rPr>
+        <w:t>Ensuite, l</w:t>
+      </w:r>
+      <w:r>
+        <w:rPr>
+          <w:sz w:val="24"/>
+          <w:szCs w:val="24"/>
+        </w:rPr>
+        <w:t xml:space="preserve">a machine </w:t>
+      </w:r>
+      <w:r>
+        <w:rPr>
+          <w:sz w:val="24"/>
+          <w:szCs w:val="24"/>
+        </w:rPr>
+        <w:t xml:space="preserve">A  </w:t>
+      </w:r>
+      <w:proofErr w:type="spellStart"/>
+      <w:r>
+        <w:rPr>
+          <w:sz w:val="24"/>
+          <w:szCs w:val="24"/>
+        </w:rPr>
+        <w:t>crée</w:t>
+      </w:r>
+      <w:proofErr w:type="spellEnd"/>
+      <w:r>
+        <w:rPr>
+          <w:sz w:val="24"/>
+          <w:szCs w:val="24"/>
+        </w:rPr>
+        <w:t xml:space="preserve"> une entrée dans son cache ARP à partir des données co</w:t>
+      </w:r>
+      <w:r>
+        <w:rPr>
+          <w:sz w:val="24"/>
+          <w:szCs w:val="24"/>
+        </w:rPr>
+        <w:t>ntenues dans la requête ARP qu’e</w:t>
+      </w:r>
+      <w:r>
+        <w:rPr>
+          <w:sz w:val="24"/>
+          <w:szCs w:val="24"/>
+        </w:rPr>
+        <w:t>l</w:t>
+      </w:r>
+      <w:r>
+        <w:rPr>
+          <w:sz w:val="24"/>
+          <w:szCs w:val="24"/>
+        </w:rPr>
+        <w:t>le vient de recevoir, cette entrée lui permettra de transmettre les paquets à la bonne machine.</w:t>
+      </w:r>
+    </w:p>
+    <w:p>
+      <w:pPr>
+        <w:rPr>
+          <w:sz w:val="24"/>
+          <w:szCs w:val="24"/>
+        </w:rPr>
+      </w:pPr>
+      <w:r>
+        <w:rPr>
+          <w:sz w:val="24"/>
+          <w:szCs w:val="24"/>
+        </w:rPr>
+        <w:t>La</w:t>
+      </w:r>
+      <w:r>
+        <w:rPr>
+          <w:sz w:val="24"/>
+          <w:szCs w:val="24"/>
+        </w:rPr>
+        <w:t xml:space="preserve"> cache</w:t>
+      </w:r>
+      <w:r>
+        <w:rPr>
+          <w:sz w:val="24"/>
+          <w:szCs w:val="24"/>
+        </w:rPr>
+        <w:t xml:space="preserve"> ARP</w:t>
+      </w:r>
+      <w:r>
+        <w:rPr>
+          <w:sz w:val="24"/>
+          <w:szCs w:val="24"/>
+        </w:rPr>
+        <w:t xml:space="preserve"> est une table qui</w:t>
+      </w:r>
+      <w:r>
+        <w:rPr>
+          <w:sz w:val="24"/>
+          <w:szCs w:val="24"/>
+        </w:rPr>
+        <w:t xml:space="preserve"> maintient la correspondance entre les adresses IP et les </w:t>
+      </w:r>
+      <w:r>
+        <w:rPr>
+          <w:sz w:val="24"/>
+          <w:szCs w:val="24"/>
+        </w:rPr>
+        <w:t>adresses MAC d'un réseau local, e</w:t>
+      </w:r>
+      <w:r>
+        <w:rPr>
+          <w:sz w:val="24"/>
+          <w:szCs w:val="24"/>
+        </w:rPr>
+        <w:t>lle sert à éviter de refaire une requête ARP à chaque paquet IP à émettre.</w:t>
+      </w:r>
+      <w:r>
+        <w:rPr>
+          <w:sz w:val="24"/>
+          <w:szCs w:val="24"/>
+        </w:rPr>
+        <w:t xml:space="preserve"> Ses entrées sont effacées </w:t>
+      </w:r>
+      <w:proofErr w:type="spellStart"/>
+      <w:r>
+        <w:rPr>
+          <w:sz w:val="24"/>
+          <w:szCs w:val="24"/>
+        </w:rPr>
+        <w:t>apres</w:t>
+      </w:r>
+      <w:proofErr w:type="spellEnd"/>
+      <w:r>
+        <w:rPr>
+          <w:sz w:val="24"/>
+          <w:szCs w:val="24"/>
+        </w:rPr>
+        <w:t xml:space="preserve"> un certain temps de non utilisation.</w:t>
+      </w:r>
+      <w:r>
+        <w:rPr>
+          <w:sz w:val="24"/>
+          <w:szCs w:val="24"/>
+        </w:rPr>
+        <w:t xml:space="preserve"> </w:t>
+      </w:r>
+    </w:p>
+    <w:p>
+      <w:pPr>
+        <w:rPr>
+          <w:sz w:val="24"/>
+          <w:szCs w:val="24"/>
+        </w:rPr>
+      </w:pPr>
+      <w:r>
+        <w:rPr>
+          <w:sz w:val="24"/>
+          <w:szCs w:val="24"/>
+        </w:rPr>
+        <w:t>L</w:t>
+      </w:r>
+      <w:r>
+        <w:rPr>
+          <w:sz w:val="24"/>
+          <w:szCs w:val="24"/>
+        </w:rPr>
+        <w:t xml:space="preserve">a commande </w:t>
+      </w:r>
+      <w:r>
+        <w:rPr>
+          <w:sz w:val="24"/>
+          <w:szCs w:val="24"/>
+        </w:rPr>
+        <w:t>« </w:t>
+      </w:r>
+      <w:proofErr w:type="spellStart"/>
+      <w:r>
+        <w:rPr>
+          <w:sz w:val="24"/>
+          <w:szCs w:val="24"/>
+        </w:rPr>
+        <w:t>arp</w:t>
+      </w:r>
+      <w:proofErr w:type="spellEnd"/>
+      <w:r>
+        <w:rPr>
+          <w:sz w:val="24"/>
+          <w:szCs w:val="24"/>
+        </w:rPr>
+        <w:t xml:space="preserve"> </w:t>
+      </w:r>
+      <w:r>
+        <w:rPr>
+          <w:sz w:val="24"/>
+          <w:szCs w:val="24"/>
+        </w:rPr>
+        <w:t>–</w:t>
+      </w:r>
+      <w:r>
+        <w:rPr>
+          <w:sz w:val="24"/>
+          <w:szCs w:val="24"/>
+        </w:rPr>
+        <w:t>a</w:t>
+      </w:r>
+      <w:r>
+        <w:rPr>
+          <w:sz w:val="24"/>
+          <w:szCs w:val="24"/>
+        </w:rPr>
+        <w:t> » permet d’afficher son contenu.</w:t>
+      </w:r>
+    </w:p>
+    <w:p>
+      <w:pPr>
+        <w:rPr>
+          <w:sz w:val="24"/>
+          <w:szCs w:val="24"/>
+        </w:rPr>
+      </w:pPr>
+    </w:p>
+    <w:p>
+      <w:pPr>
+        <w:rPr>
+          <w:b/>
+          <w:bCs/>
+          <w:sz w:val="24"/>
+          <w:szCs w:val="24"/>
+        </w:rPr>
+      </w:pPr>
+      <w:r>
+        <w:rPr>
+          <w:b/>
+          <w:bCs/>
+          <w:sz w:val="24"/>
+          <w:szCs w:val="24"/>
+        </w:rPr>
+        <w:t xml:space="preserve">9.2 Dans votre client Windows7_A, et dans une fenêtre de commande (DOS), exécutez la commande </w:t>
+      </w:r>
+      <w:proofErr w:type="spellStart"/>
+      <w:r>
+        <w:rPr>
+          <w:b/>
+          <w:bCs/>
+          <w:sz w:val="24"/>
+          <w:szCs w:val="24"/>
+        </w:rPr>
+        <w:t>arp</w:t>
+      </w:r>
+      <w:proofErr w:type="spellEnd"/>
+      <w:r>
+        <w:rPr>
+          <w:b/>
+          <w:bCs/>
+          <w:sz w:val="24"/>
+          <w:szCs w:val="24"/>
+        </w:rPr>
+        <w:t xml:space="preserve"> –a qui permet d’afficher le contenu de votre cache ARP ? Si l’adresse de Windows7_B y apparaît, enlevez-la avec la commande </w:t>
+      </w:r>
+      <w:proofErr w:type="spellStart"/>
+      <w:r>
+        <w:rPr>
+          <w:b/>
+          <w:bCs/>
+          <w:sz w:val="24"/>
+          <w:szCs w:val="24"/>
+        </w:rPr>
+        <w:t>arp</w:t>
+      </w:r>
+      <w:proofErr w:type="spellEnd"/>
+      <w:r>
+        <w:rPr>
+          <w:b/>
+          <w:bCs/>
+          <w:sz w:val="24"/>
+          <w:szCs w:val="24"/>
+        </w:rPr>
+        <w:t xml:space="preserve"> –d 192.168.xx.xxx. Vérifiez qu’elle n’y est plus. </w:t>
+      </w:r>
+    </w:p>
+    <w:p>
+      <w:pPr>
+        <w:rPr>
+          <w:b/>
+          <w:bCs/>
+          <w:sz w:val="24"/>
+          <w:szCs w:val="24"/>
+        </w:rPr>
+      </w:pPr>
+      <w:r>
+        <w:rPr>
+          <w:b/>
+          <w:bCs/>
+          <w:sz w:val="24"/>
+          <w:szCs w:val="24"/>
+        </w:rPr>
+        <w:t>Démarrez l’analyseur de protocole.</w:t>
+      </w:r>
+    </w:p>
+    <w:p>
+      <w:pPr>
+        <w:jc w:val="center"/>
+        <w:rPr>
+          <w:sz w:val="24"/>
+          <w:szCs w:val="24"/>
+        </w:rPr>
+      </w:pPr>
+      <w:r>
+        <w:rPr>
+          <w:noProof/>
+          <w:sz w:val="24"/>
+          <w:szCs w:val="24"/>
+          <w:lang w:eastAsia="fr-FR"/>
+        </w:rPr>
+        <w:drawing>
+          <wp:inline distT="0" distB="0" distL="0" distR="0">
+            <wp:extent cx="4286250" cy="3095625"/>
+            <wp:effectExtent l="0" t="0" r="0" b="9525"/>
+            <wp:docPr id="9" name="Image 9" descr="C:\Users\User\Desktop\inf3405\TP2\Screenshots\Screenshots\Partie9\Capture9.1.PNG"/>
+            <wp:cNvGraphicFramePr>
+              <a:graphicFrameLocks xmlns:a="http://schemas.openxmlformats.org/drawingml/2006/main" noChangeAspect="1"/>
+            </wp:cNvGraphicFramePr>
+            <a:graphic xmlns:a="http://schemas.openxmlformats.org/drawingml/2006/main">
+              <a:graphicData uri="http://schemas.openxmlformats.org/drawingml/2006/picture">
+                <pic:pic xmlns:pic="http://schemas.openxmlformats.org/drawingml/2006/picture">
+                  <pic:nvPicPr>
+                    <pic:cNvPr id="0" name="Picture 1" descr="C:\Users\User\Desktop\inf3405\TP2\Screenshots\Screenshots\Partie9\Capture9.1.PNG"/>
+                    <pic:cNvPicPr>
+                      <a:picLocks noChangeAspect="1" noChangeArrowheads="1"/>
+                    </pic:cNvPicPr>
+                  </pic:nvPicPr>
+                  <pic:blipFill>
+                    <a:blip r:embed="rId10">
+                      <a:extLst>
+                        <a:ext uri="{28A0092B-C50C-407E-A947-70E740481C1C}">
+                          <a14:useLocalDpi xmlns:a14="http://schemas.microsoft.com/office/drawing/2010/main" val="0"/>
+                        </a:ext>
+                      </a:extLst>
+                    </a:blip>
+                    <a:srcRect/>
+                    <a:stretch>
+                      <a:fillRect/>
+                    </a:stretch>
+                  </pic:blipFill>
+                  <pic:spPr bwMode="auto">
+                    <a:xfrm>
+                      <a:off x="0" y="0"/>
+                      <a:ext cx="4286250" cy="3095625"/>
+                    </a:xfrm>
+                    <a:prstGeom prst="rect">
+                      <a:avLst/>
+                    </a:prstGeom>
+                    <a:noFill/>
+                    <a:ln>
+                      <a:noFill/>
+                    </a:ln>
+                  </pic:spPr>
+                </pic:pic>
+              </a:graphicData>
+            </a:graphic>
+          </wp:inline>
+        </w:drawing>
+      </w:r>
+    </w:p>
+    <w:p>
+      <w:pPr>
+        <w:rPr>
+          <w:b/>
+          <w:bCs/>
+          <w:sz w:val="24"/>
+          <w:szCs w:val="24"/>
+        </w:rPr>
+      </w:pPr>
+      <w:r>
+        <w:rPr>
+          <w:b/>
+          <w:bCs/>
+          <w:sz w:val="24"/>
+          <w:szCs w:val="24"/>
+        </w:rPr>
+        <w:t>9.3 Lancez une commande qui permet de vérifier votre connectivité avec Windows7_B. Arrêtez</w:t>
+      </w:r>
+      <w:r>
+        <w:rPr>
+          <w:b/>
+          <w:bCs/>
+          <w:sz w:val="24"/>
+          <w:szCs w:val="24"/>
+        </w:rPr>
+        <w:t xml:space="preserve"> </w:t>
+      </w:r>
+      <w:r>
+        <w:rPr>
+          <w:b/>
+          <w:bCs/>
+          <w:sz w:val="24"/>
+          <w:szCs w:val="24"/>
+        </w:rPr>
+        <w:t xml:space="preserve">l’analyseur de protocole et sauvegardez la capture réalisée. Lancez à nouveau la commande </w:t>
+      </w:r>
+      <w:proofErr w:type="spellStart"/>
+      <w:r>
+        <w:rPr>
+          <w:b/>
+          <w:bCs/>
+          <w:sz w:val="24"/>
+          <w:szCs w:val="24"/>
+        </w:rPr>
+        <w:t>arp</w:t>
+      </w:r>
+      <w:proofErr w:type="spellEnd"/>
+      <w:r>
+        <w:rPr>
+          <w:b/>
+          <w:bCs/>
+          <w:sz w:val="24"/>
+          <w:szCs w:val="24"/>
+        </w:rPr>
+        <w:t xml:space="preserve"> -a. Que remarquez-vous ? </w:t>
+      </w:r>
+    </w:p>
+    <w:p>
+      <w:pPr>
+        <w:rPr>
+          <w:sz w:val="24"/>
+          <w:szCs w:val="24"/>
+        </w:rPr>
+      </w:pPr>
+      <w:r>
+        <w:rPr>
+          <w:sz w:val="24"/>
+          <w:szCs w:val="24"/>
+        </w:rPr>
+        <w:t>Apres avoir lancé la commande</w:t>
+      </w:r>
+      <w:r>
+        <w:rPr>
+          <w:sz w:val="24"/>
+          <w:szCs w:val="24"/>
+        </w:rPr>
+        <w:t xml:space="preserve"> </w:t>
+      </w:r>
+      <w:r>
+        <w:rPr>
+          <w:sz w:val="24"/>
+          <w:szCs w:val="24"/>
+        </w:rPr>
+        <w:t>« </w:t>
+      </w:r>
+      <w:proofErr w:type="spellStart"/>
+      <w:r>
+        <w:rPr>
+          <w:sz w:val="24"/>
+          <w:szCs w:val="24"/>
+        </w:rPr>
+        <w:t>ping</w:t>
+      </w:r>
+      <w:proofErr w:type="spellEnd"/>
+      <w:r>
+        <w:rPr>
+          <w:sz w:val="24"/>
+          <w:szCs w:val="24"/>
+        </w:rPr>
+        <w:t> »</w:t>
+      </w:r>
+      <w:r>
+        <w:rPr>
+          <w:sz w:val="24"/>
+          <w:szCs w:val="24"/>
+        </w:rPr>
+        <w:t xml:space="preserve"> </w:t>
+      </w:r>
+      <w:r>
+        <w:rPr>
+          <w:sz w:val="24"/>
+          <w:szCs w:val="24"/>
+        </w:rPr>
+        <w:t xml:space="preserve">qui permet une connexion avec la machine </w:t>
+      </w:r>
+      <w:r>
+        <w:rPr>
+          <w:sz w:val="24"/>
+          <w:szCs w:val="24"/>
+        </w:rPr>
+        <w:t>Win</w:t>
+      </w:r>
+      <w:r>
+        <w:rPr>
+          <w:sz w:val="24"/>
+          <w:szCs w:val="24"/>
+        </w:rPr>
+        <w:t>dows7_B, puis exécuté la commande « </w:t>
+      </w:r>
+      <w:proofErr w:type="spellStart"/>
+      <w:r>
+        <w:rPr>
+          <w:sz w:val="24"/>
+          <w:szCs w:val="24"/>
+        </w:rPr>
+        <w:t>arp</w:t>
+      </w:r>
+      <w:proofErr w:type="spellEnd"/>
+      <w:r>
+        <w:rPr>
+          <w:sz w:val="24"/>
+          <w:szCs w:val="24"/>
+        </w:rPr>
+        <w:t xml:space="preserve"> –a », nous voyons bien que le couple  adresse IP –adresse MAC de la machine </w:t>
+      </w:r>
+      <w:r>
+        <w:rPr>
+          <w:sz w:val="24"/>
+          <w:szCs w:val="24"/>
+        </w:rPr>
+        <w:t>Win</w:t>
+      </w:r>
+      <w:r>
+        <w:rPr>
+          <w:sz w:val="24"/>
+          <w:szCs w:val="24"/>
+        </w:rPr>
+        <w:t xml:space="preserve">dows7_B réapparait à nouveau dans la table ARP de la machine </w:t>
+      </w:r>
+      <w:r>
+        <w:rPr>
+          <w:sz w:val="24"/>
+          <w:szCs w:val="24"/>
+        </w:rPr>
+        <w:t>Win</w:t>
+      </w:r>
+      <w:r>
+        <w:rPr>
+          <w:sz w:val="24"/>
+          <w:szCs w:val="24"/>
+        </w:rPr>
+        <w:t>dows7_</w:t>
+      </w:r>
+      <w:r>
+        <w:rPr>
+          <w:sz w:val="24"/>
+          <w:szCs w:val="24"/>
+        </w:rPr>
+        <w:t>A.</w:t>
+      </w:r>
+    </w:p>
+    <w:p>
+      <w:pPr>
+        <w:spacing w:after="0"/>
+        <w:rPr>
+          <w:sz w:val="24"/>
+          <w:szCs w:val="24"/>
+        </w:rPr>
+      </w:pPr>
+      <w:r>
+        <w:rPr>
+          <w:noProof/>
+          <w:sz w:val="24"/>
+          <w:szCs w:val="24"/>
+          <w:lang w:eastAsia="fr-FR"/>
+        </w:rPr>
+        <w:lastRenderedPageBreak/>
+        <w:drawing>
+          <wp:inline distT="0" distB="0" distL="0" distR="0">
+            <wp:extent cx="5760720" cy="716832"/>
+            <wp:effectExtent l="0" t="0" r="0" b="7620"/>
+            <wp:docPr id="30" name="Image 30" descr="C:\Users\User\Desktop\inf3405\TP2\Screenshots\Screenshots\Partie9\Capture9.3p2.PNG"/>
+            <wp:cNvGraphicFramePr>
+              <a:graphicFrameLocks xmlns:a="http://schemas.openxmlformats.org/drawingml/2006/main" noChangeAspect="1"/>
+            </wp:cNvGraphicFramePr>
+            <a:graphic xmlns:a="http://schemas.openxmlformats.org/drawingml/2006/main">
+              <a:graphicData uri="http://schemas.openxmlformats.org/drawingml/2006/picture">
+                <pic:pic xmlns:pic="http://schemas.openxmlformats.org/drawingml/2006/picture">
+                  <pic:nvPicPr>
+                    <pic:cNvPr id="0" name="Picture 2" descr="C:\Users\User\Desktop\inf3405\TP2\Screenshots\Screenshots\Partie9\Capture9.3p2.PNG"/>
+                    <pic:cNvPicPr>
+                      <a:picLocks noChangeAspect="1" noChangeArrowheads="1"/>
+                    </pic:cNvPicPr>
+                  </pic:nvPicPr>
+                  <pic:blipFill>
+                    <a:blip r:embed="rId11">
+                      <a:extLst>
+                        <a:ext uri="{28A0092B-C50C-407E-A947-70E740481C1C}">
+                          <a14:useLocalDpi xmlns:a14="http://schemas.microsoft.com/office/drawing/2010/main" val="0"/>
+                        </a:ext>
+                      </a:extLst>
+                    </a:blip>
+                    <a:srcRect/>
+                    <a:stretch>
+                      <a:fillRect/>
+                    </a:stretch>
+                  </pic:blipFill>
+                  <pic:spPr bwMode="auto">
+                    <a:xfrm>
+                      <a:off x="0" y="0"/>
+                      <a:ext cx="5760720" cy="716832"/>
+                    </a:xfrm>
+                    <a:prstGeom prst="rect">
+                      <a:avLst/>
+                    </a:prstGeom>
+                    <a:noFill/>
+                    <a:ln>
+                      <a:noFill/>
+                    </a:ln>
+                  </pic:spPr>
+                </pic:pic>
+              </a:graphicData>
+            </a:graphic>
+          </wp:inline>
+        </w:drawing>
+      </w:r>
+    </w:p>
+    <w:p>
+      <w:pPr>
+        <w:spacing w:after="0"/>
+        <w:jc w:val="center"/>
+        <w:rPr>
+          <w:sz w:val="24"/>
+          <w:szCs w:val="24"/>
+        </w:rPr>
+      </w:pPr>
+      <w:r>
+        <w:rPr>
+          <w:sz w:val="24"/>
+          <w:szCs w:val="24"/>
+        </w:rPr>
+        <w:t>Paquets capturés de la commande Ping entre les machine A et B</w:t>
+      </w:r>
+    </w:p>
+    <w:p>
+      <w:pPr>
+        <w:spacing w:after="0"/>
+        <w:jc w:val="center"/>
+        <w:rPr>
+          <w:sz w:val="24"/>
+          <w:szCs w:val="24"/>
+        </w:rPr>
+      </w:pPr>
+    </w:p>
+    <w:p>
+      <w:pPr>
+        <w:jc w:val="center"/>
+        <w:rPr>
+          <w:sz w:val="24"/>
+          <w:szCs w:val="24"/>
+        </w:rPr>
+      </w:pPr>
+      <w:r>
+        <w:rPr>
+          <w:noProof/>
+          <w:sz w:val="24"/>
+          <w:szCs w:val="24"/>
+          <w:lang w:eastAsia="fr-FR"/>
+        </w:rPr>
+        <w:drawing>
+          <wp:inline distT="0" distB="0" distL="0" distR="0" wp14:anchorId="54277960" wp14:editId="0968279A">
+            <wp:extent cx="4095750" cy="1485900"/>
+            <wp:effectExtent l="0" t="0" r="0" b="0"/>
+            <wp:docPr id="11" name="Image 11" descr="C:\Users\User\Desktop\inf3405\TP2\Screenshots\Screenshots\Partie9\Capture9.1.PNG"/>
+            <wp:cNvGraphicFramePr>
+              <a:graphicFrameLocks xmlns:a="http://schemas.openxmlformats.org/drawingml/2006/main" noChangeAspect="1"/>
+            </wp:cNvGraphicFramePr>
+            <a:graphic xmlns:a="http://schemas.openxmlformats.org/drawingml/2006/main">
+              <a:graphicData uri="http://schemas.openxmlformats.org/drawingml/2006/picture">
+                <pic:pic xmlns:pic="http://schemas.openxmlformats.org/drawingml/2006/picture">
+                  <pic:nvPicPr>
+                    <pic:cNvPr id="0" name="Picture 1" descr="C:\Users\User\Desktop\inf3405\TP2\Screenshots\Screenshots\Partie9\Capture9.1.PNG"/>
+                    <pic:cNvPicPr>
+                      <a:picLocks noChangeAspect="1" noChangeArrowheads="1"/>
+                    </pic:cNvPicPr>
+                  </pic:nvPicPr>
+                  <pic:blipFill rotWithShape="1">
+                    <a:blip r:embed="rId10">
+                      <a:extLst>
+                        <a:ext uri="{28A0092B-C50C-407E-A947-70E740481C1C}">
+                          <a14:useLocalDpi xmlns:a14="http://schemas.microsoft.com/office/drawing/2010/main" val="0"/>
+                        </a:ext>
+                      </a:extLst>
+                    </a:blip>
+                    <a:srcRect r="4445" b="52000"/>
+                    <a:stretch/>
+                  </pic:blipFill>
+                  <pic:spPr bwMode="auto">
+                    <a:xfrm>
+                      <a:off x="0" y="0"/>
+                      <a:ext cx="4095750" cy="1485900"/>
+                    </a:xfrm>
+                    <a:prstGeom prst="rect">
+                      <a:avLst/>
+                    </a:prstGeom>
+                    <a:noFill/>
+                    <a:ln>
+                      <a:noFill/>
+                    </a:ln>
+                    <a:extLst>
+                      <a:ext uri="{53640926-AAD7-44D8-BBD7-CCE9431645EC}">
+                        <a14:shadowObscured xmlns:a14="http://schemas.microsoft.com/office/drawing/2010/main"/>
+                      </a:ext>
+                    </a:extLst>
+                  </pic:spPr>
+                </pic:pic>
+              </a:graphicData>
+            </a:graphic>
+          </wp:inline>
+        </w:drawing>
+      </w:r>
+    </w:p>
+    <w:p>
+      <w:pPr>
+        <w:jc w:val="center"/>
+        <w:rPr>
+          <w:sz w:val="24"/>
+          <w:szCs w:val="24"/>
+        </w:rPr>
+      </w:pPr>
+      <w:r>
+        <w:rPr>
+          <w:sz w:val="24"/>
+          <w:szCs w:val="24"/>
+        </w:rPr>
+        <w:t>Table ARP de la machine A</w:t>
+      </w:r>
+      <w:r>
+        <w:rPr>
+          <w:sz w:val="24"/>
+          <w:szCs w:val="24"/>
+        </w:rPr>
+        <w:t xml:space="preserve"> mise à jour</w:t>
+      </w:r>
+    </w:p>
+    <w:p>
+      <w:pPr>
+        <w:rPr>
+          <w:sz w:val="24"/>
+          <w:szCs w:val="24"/>
+        </w:rPr>
+      </w:pPr>
+      <w:r>
+        <w:rPr>
+          <w:sz w:val="24"/>
+          <w:szCs w:val="24"/>
+        </w:rPr>
+        <w:t xml:space="preserve"> </w:t>
+      </w:r>
+      <w:r>
+        <w:rPr>
+          <w:sz w:val="24"/>
+          <w:szCs w:val="24"/>
+        </w:rPr>
+        <w:t>Après</w:t>
+      </w:r>
+      <w:r>
+        <w:rPr>
+          <w:sz w:val="24"/>
+          <w:szCs w:val="24"/>
+        </w:rPr>
+        <w:t xml:space="preserve"> avoir lancé la commande « </w:t>
+      </w:r>
+      <w:proofErr w:type="spellStart"/>
+      <w:r>
+        <w:rPr>
+          <w:sz w:val="24"/>
+          <w:szCs w:val="24"/>
+        </w:rPr>
+        <w:t>ping</w:t>
+      </w:r>
+      <w:proofErr w:type="spellEnd"/>
+      <w:r>
+        <w:rPr>
+          <w:sz w:val="24"/>
+          <w:szCs w:val="24"/>
+        </w:rPr>
+        <w:t xml:space="preserve">  IP </w:t>
+      </w:r>
+      <w:proofErr w:type="spellStart"/>
+      <w:r>
+        <w:rPr>
+          <w:sz w:val="24"/>
+          <w:szCs w:val="24"/>
+        </w:rPr>
+        <w:t>Windows_B</w:t>
+      </w:r>
+      <w:proofErr w:type="spellEnd"/>
+      <w:r>
+        <w:rPr>
+          <w:sz w:val="24"/>
+          <w:szCs w:val="24"/>
+        </w:rPr>
+        <w:t>»,</w:t>
+      </w:r>
+      <w:r>
+        <w:rPr>
+          <w:sz w:val="24"/>
+          <w:szCs w:val="24"/>
+        </w:rPr>
+        <w:t xml:space="preserve"> la machine </w:t>
+      </w:r>
+      <w:r>
+        <w:rPr>
+          <w:sz w:val="24"/>
+          <w:szCs w:val="24"/>
+        </w:rPr>
+        <w:t>Win</w:t>
+      </w:r>
+      <w:r>
+        <w:rPr>
+          <w:sz w:val="24"/>
+          <w:szCs w:val="24"/>
+        </w:rPr>
+        <w:t>dows7_A met</w:t>
+      </w:r>
+      <w:r>
+        <w:rPr>
+          <w:sz w:val="24"/>
+          <w:szCs w:val="24"/>
+        </w:rPr>
+        <w:t xml:space="preserve"> en attente les paquets qu’elle devrait </w:t>
+      </w:r>
+      <w:r>
+        <w:rPr>
+          <w:sz w:val="24"/>
+          <w:szCs w:val="24"/>
+        </w:rPr>
+        <w:t>transmettre</w:t>
+      </w:r>
+      <w:r>
+        <w:rPr>
+          <w:sz w:val="24"/>
+          <w:szCs w:val="24"/>
+        </w:rPr>
+        <w:t xml:space="preserve"> à la machine B, pendant ce temps, elle a effectué une requête ARP en </w:t>
+      </w:r>
+      <w:proofErr w:type="spellStart"/>
+      <w:r>
+        <w:rPr>
+          <w:sz w:val="24"/>
+          <w:szCs w:val="24"/>
+        </w:rPr>
+        <w:t>broadcast</w:t>
+      </w:r>
+      <w:proofErr w:type="spellEnd"/>
+      <w:r>
+        <w:rPr>
+          <w:sz w:val="24"/>
+          <w:szCs w:val="24"/>
+        </w:rPr>
+        <w:t xml:space="preserve"> afin d’obtenir l’adresse MAC correspondant à l’adresse IP de la machine B, cette dernière répond par un message</w:t>
+      </w:r>
+      <w:r>
+        <w:rPr>
+          <w:sz w:val="24"/>
+          <w:szCs w:val="24"/>
+        </w:rPr>
+        <w:t xml:space="preserve"> « ARP </w:t>
+      </w:r>
+      <w:proofErr w:type="spellStart"/>
+      <w:r>
+        <w:rPr>
+          <w:sz w:val="24"/>
+          <w:szCs w:val="24"/>
+        </w:rPr>
+        <w:t>response</w:t>
+      </w:r>
+      <w:proofErr w:type="spellEnd"/>
+      <w:r>
+        <w:rPr>
+          <w:sz w:val="24"/>
+          <w:szCs w:val="24"/>
+        </w:rPr>
+        <w:t> »</w:t>
+      </w:r>
+      <w:r>
+        <w:rPr>
+          <w:sz w:val="24"/>
+          <w:szCs w:val="24"/>
+        </w:rPr>
+        <w:t xml:space="preserve"> fournissant son adresse MAC, la machine </w:t>
+      </w:r>
+      <w:r>
+        <w:rPr>
+          <w:sz w:val="24"/>
+          <w:szCs w:val="24"/>
+        </w:rPr>
+        <w:t>Win</w:t>
+      </w:r>
+      <w:r>
+        <w:rPr>
+          <w:sz w:val="24"/>
+          <w:szCs w:val="24"/>
+        </w:rPr>
+        <w:t xml:space="preserve">dows7_A peut donc mettre à jour sa table ARP et commencer à </w:t>
+      </w:r>
+      <w:r>
+        <w:rPr>
+          <w:sz w:val="24"/>
+          <w:szCs w:val="24"/>
+        </w:rPr>
+        <w:t>transmettre</w:t>
+      </w:r>
+      <w:r>
+        <w:rPr>
+          <w:sz w:val="24"/>
+          <w:szCs w:val="24"/>
+        </w:rPr>
+        <w:t xml:space="preserve"> les paquets vers la machine </w:t>
+      </w:r>
+      <w:r>
+        <w:rPr>
+          <w:sz w:val="24"/>
+          <w:szCs w:val="24"/>
+        </w:rPr>
+        <w:t>Win</w:t>
+      </w:r>
+      <w:r>
+        <w:rPr>
+          <w:sz w:val="24"/>
+          <w:szCs w:val="24"/>
+        </w:rPr>
+        <w:t xml:space="preserve">dows7_B. </w:t>
+      </w:r>
+      <w:r>
+        <w:rPr>
+          <w:sz w:val="24"/>
+          <w:szCs w:val="24"/>
+        </w:rPr>
+        <w:t xml:space="preserve"> </w:t>
+      </w:r>
+      <w:r>
+        <w:rPr>
+          <w:sz w:val="24"/>
+          <w:szCs w:val="24"/>
+        </w:rPr>
+        <w:t xml:space="preserve">A la fin de </w:t>
+      </w:r>
+      <w:r>
+        <w:rPr>
+          <w:sz w:val="24"/>
+          <w:szCs w:val="24"/>
+        </w:rPr>
+        <w:t xml:space="preserve">cette </w:t>
+      </w:r>
+      <w:r>
+        <w:rPr>
+          <w:sz w:val="24"/>
+          <w:szCs w:val="24"/>
+        </w:rPr>
+        <w:t xml:space="preserve">transmission, si aucun paquet n’est échangé avec la machine B, son entrée (couple IP-MAC) sera </w:t>
+      </w:r>
+      <w:r>
+        <w:rPr>
+          <w:sz w:val="24"/>
+          <w:szCs w:val="24"/>
+        </w:rPr>
+        <w:t>supprimée</w:t>
+      </w:r>
+      <w:r>
+        <w:rPr>
+          <w:sz w:val="24"/>
+          <w:szCs w:val="24"/>
+        </w:rPr>
+        <w:t xml:space="preserve"> de la table ARP</w:t>
+      </w:r>
+      <w:r>
+        <w:rPr>
+          <w:sz w:val="24"/>
+          <w:szCs w:val="24"/>
+        </w:rPr>
+        <w:t xml:space="preserve"> de la machine Wiindows7_A</w:t>
+      </w:r>
+      <w:r>
+        <w:rPr>
+          <w:sz w:val="24"/>
+          <w:szCs w:val="24"/>
+        </w:rPr>
+        <w:t>.</w:t>
+      </w:r>
+    </w:p>
+    <w:p>
+      <w:pPr>
+        <w:spacing w:after="0"/>
+        <w:rPr>
+          <w:sz w:val="24"/>
+          <w:szCs w:val="24"/>
+        </w:rPr>
+      </w:pPr>
+      <w:r>
+        <w:rPr>
+          <w:noProof/>
+          <w:lang w:eastAsia="fr-FR"/>
+        </w:rPr>
+        <w:drawing>
+          <wp:inline distT="0" distB="0" distL="0" distR="0" wp14:anchorId="04A50F74" wp14:editId="2E17E447">
+            <wp:extent cx="5760720" cy="365760"/>
+            <wp:effectExtent l="0" t="0" r="0" b="0"/>
+            <wp:docPr id="31" name="Image 31"/>
+            <wp:cNvGraphicFramePr>
+              <a:graphicFrameLocks xmlns:a="http://schemas.openxmlformats.org/drawingml/2006/main" noChangeAspect="1"/>
+            </wp:cNvGraphicFramePr>
+            <a:graphic xmlns:a="http://schemas.openxmlformats.org/drawingml/2006/main">
+              <a:graphicData uri="http://schemas.openxmlformats.org/drawingml/2006/picture">
+                <pic:pic xmlns:pic="http://schemas.openxmlformats.org/drawingml/2006/picture">
+                  <pic:nvPicPr>
+                    <pic:cNvPr id="1" name=""/>
+                    <pic:cNvPicPr/>
+                  </pic:nvPicPr>
+                  <pic:blipFill>
+                    <a:blip r:embed="rId12"/>
+                    <a:stretch>
+                      <a:fillRect/>
+                    </a:stretch>
+                  </pic:blipFill>
+                  <pic:spPr>
+                    <a:xfrm>
+                      <a:off x="0" y="0"/>
+                      <a:ext cx="5760720" cy="365760"/>
+                    </a:xfrm>
+                    <a:prstGeom prst="rect">
+                      <a:avLst/>
+                    </a:prstGeom>
+                  </pic:spPr>
+                </pic:pic>
+              </a:graphicData>
+            </a:graphic>
+          </wp:inline>
+        </w:drawing>
+      </w:r>
+    </w:p>
+    <w:p>
+      <w:pPr>
+        <w:spacing w:after="0"/>
+        <w:jc w:val="center"/>
+        <w:rPr>
+          <w:sz w:val="24"/>
+          <w:szCs w:val="24"/>
+        </w:rPr>
+      </w:pPr>
+      <w:r>
+        <w:rPr>
+          <w:sz w:val="24"/>
+          <w:szCs w:val="24"/>
+        </w:rPr>
+        <w:t xml:space="preserve">ARP </w:t>
+      </w:r>
+      <w:proofErr w:type="spellStart"/>
+      <w:r>
+        <w:rPr>
+          <w:sz w:val="24"/>
+          <w:szCs w:val="24"/>
+        </w:rPr>
+        <w:t>request</w:t>
+      </w:r>
+      <w:proofErr w:type="spellEnd"/>
+      <w:r>
+        <w:rPr>
+          <w:sz w:val="24"/>
+          <w:szCs w:val="24"/>
+        </w:rPr>
+        <w:t xml:space="preserve"> et ARP </w:t>
+      </w:r>
+      <w:proofErr w:type="spellStart"/>
+      <w:r>
+        <w:rPr>
+          <w:sz w:val="24"/>
+          <w:szCs w:val="24"/>
+        </w:rPr>
+        <w:t>response</w:t>
+      </w:r>
+      <w:proofErr w:type="spellEnd"/>
+      <w:r>
+        <w:rPr>
+          <w:sz w:val="24"/>
+          <w:szCs w:val="24"/>
+        </w:rPr>
+        <w:t xml:space="preserve"> entre les machines A et B</w:t>
+      </w:r>
+    </w:p>
+    <w:p>
+      <w:pPr>
+        <w:spacing w:after="0"/>
+        <w:jc w:val="center"/>
+        <w:rPr>
+          <w:sz w:val="24"/>
+          <w:szCs w:val="24"/>
+        </w:rPr>
+      </w:pPr>
+    </w:p>
+    <w:p>
+      <w:pPr>
+        <w:spacing w:after="0"/>
+        <w:rPr>
+          <w:color w:val="FF0000"/>
+          <w:sz w:val="24"/>
+          <w:szCs w:val="24"/>
+        </w:rPr>
+      </w:pPr>
+      <w:r>
+        <w:rPr>
+          <w:color w:val="FF0000"/>
+          <w:sz w:val="24"/>
+          <w:szCs w:val="24"/>
+        </w:rPr>
+        <w:t>PS : cette figure a été prise d’une capture effectuée sur une machine différente du laboratoire</w:t>
+      </w:r>
+    </w:p>
+    <w:p>
+      <w:pPr>
+        <w:spacing w:after="0"/>
+        <w:rPr>
+          <w:color w:val="FF0000"/>
+          <w:sz w:val="24"/>
+          <w:szCs w:val="24"/>
+        </w:rPr>
+      </w:pPr>
+    </w:p>
+    <w:p>
+      <w:pPr>
+        <w:rPr>
+          <w:b/>
+          <w:bCs/>
+          <w:sz w:val="24"/>
+          <w:szCs w:val="24"/>
+        </w:rPr>
+      </w:pPr>
+      <w:r>
+        <w:rPr>
+          <w:b/>
+          <w:bCs/>
+          <w:sz w:val="24"/>
+          <w:szCs w:val="24"/>
+        </w:rPr>
+        <w:t xml:space="preserve">9.4 Dans l’analyseur de protocole, quelle est la longueur (size) des trames ARP ? </w:t>
+      </w:r>
+    </w:p>
+    <w:p>
+      <w:pPr>
+        <w:rPr>
+          <w:sz w:val="24"/>
+          <w:szCs w:val="24"/>
+        </w:rPr>
+      </w:pPr>
+      <w:r>
+        <w:rPr>
+          <w:sz w:val="24"/>
+          <w:szCs w:val="24"/>
+        </w:rPr>
+        <w:t>La l</w:t>
+      </w:r>
+      <w:r>
+        <w:rPr>
+          <w:sz w:val="24"/>
+          <w:szCs w:val="24"/>
+        </w:rPr>
+        <w:t>ongueur des trames ARP est de 64</w:t>
+      </w:r>
+      <w:r>
+        <w:rPr>
+          <w:sz w:val="24"/>
+          <w:szCs w:val="24"/>
+        </w:rPr>
+        <w:t xml:space="preserve"> bytes </w:t>
+      </w:r>
+    </w:p>
+    <w:p>
+      <w:pPr>
+        <w:rPr>
+          <w:b/>
+          <w:bCs/>
+          <w:sz w:val="24"/>
+          <w:szCs w:val="24"/>
+        </w:rPr>
+      </w:pPr>
+      <w:r>
+        <w:rPr>
+          <w:b/>
+          <w:bCs/>
+          <w:sz w:val="24"/>
+          <w:szCs w:val="24"/>
+        </w:rPr>
+        <w:t>9.5 Quelle est la valeur numérique du champ Protocol type de l’en-tête Ethernet (</w:t>
+      </w:r>
+      <w:proofErr w:type="spellStart"/>
+      <w:r>
+        <w:rPr>
+          <w:b/>
+          <w:bCs/>
+          <w:sz w:val="24"/>
+          <w:szCs w:val="24"/>
+        </w:rPr>
+        <w:t>Ethertype</w:t>
+      </w:r>
+      <w:proofErr w:type="spellEnd"/>
+      <w:r>
+        <w:rPr>
+          <w:b/>
+          <w:bCs/>
+          <w:sz w:val="24"/>
+          <w:szCs w:val="24"/>
+        </w:rPr>
+        <w:t xml:space="preserve">) d'une trame ARP ? Que signifie-t-elle ? </w:t>
+      </w:r>
+    </w:p>
+    <w:p>
+      <w:pPr>
+        <w:rPr>
+          <w:sz w:val="24"/>
+          <w:szCs w:val="24"/>
+        </w:rPr>
+      </w:pPr>
+      <w:r>
+        <w:rPr>
+          <w:sz w:val="24"/>
+          <w:szCs w:val="24"/>
+        </w:rPr>
+        <w:t>Ce</w:t>
+      </w:r>
+      <w:r>
+        <w:rPr>
+          <w:sz w:val="24"/>
+          <w:szCs w:val="24"/>
+        </w:rPr>
+        <w:t xml:space="preserve"> cham</w:t>
+      </w:r>
+      <w:r>
+        <w:rPr>
+          <w:sz w:val="24"/>
+          <w:szCs w:val="24"/>
+        </w:rPr>
+        <w:t>p  indique</w:t>
+      </w:r>
+      <w:r>
+        <w:rPr>
+          <w:sz w:val="24"/>
+          <w:szCs w:val="24"/>
+        </w:rPr>
+        <w:t xml:space="preserve"> quel est le protocole de niveau supérieur utilisé dans l</w:t>
+      </w:r>
+      <w:r>
+        <w:rPr>
+          <w:sz w:val="24"/>
+          <w:szCs w:val="24"/>
+        </w:rPr>
+        <w:t xml:space="preserve">e champ "donnée", dans notre cas, il est d’une valeur hexadécimale égale à </w:t>
+      </w:r>
+      <w:r>
+        <w:rPr>
+          <w:sz w:val="24"/>
+          <w:szCs w:val="24"/>
+        </w:rPr>
+        <w:t xml:space="preserve">  </w:t>
+      </w:r>
+      <w:proofErr w:type="gramStart"/>
+      <w:r>
+        <w:rPr>
+          <w:b/>
+          <w:bCs/>
+          <w:sz w:val="24"/>
+          <w:szCs w:val="24"/>
+        </w:rPr>
+        <w:t xml:space="preserve">0x0806 </w:t>
+      </w:r>
+      <w:r>
+        <w:rPr>
+          <w:sz w:val="24"/>
+          <w:szCs w:val="24"/>
+        </w:rPr>
+        <w:t>,</w:t>
+      </w:r>
+      <w:proofErr w:type="gramEnd"/>
+      <w:r>
+        <w:rPr>
+          <w:sz w:val="24"/>
+          <w:szCs w:val="24"/>
+        </w:rPr>
+        <w:t xml:space="preserve"> cette valeur correspond à </w:t>
+      </w:r>
+      <w:proofErr w:type="spellStart"/>
+      <w:r>
+        <w:rPr>
+          <w:b/>
+          <w:bCs/>
+          <w:sz w:val="24"/>
+          <w:szCs w:val="24"/>
+        </w:rPr>
+        <w:t>Address</w:t>
+      </w:r>
+      <w:proofErr w:type="spellEnd"/>
+      <w:r>
+        <w:rPr>
+          <w:b/>
+          <w:bCs/>
+          <w:sz w:val="24"/>
+          <w:szCs w:val="24"/>
+        </w:rPr>
+        <w:t xml:space="preserve"> </w:t>
+      </w:r>
+      <w:proofErr w:type="spellStart"/>
+      <w:r>
+        <w:rPr>
+          <w:b/>
+          <w:bCs/>
+          <w:sz w:val="24"/>
+          <w:szCs w:val="24"/>
+        </w:rPr>
+        <w:t>Resolution</w:t>
+      </w:r>
+      <w:proofErr w:type="spellEnd"/>
+      <w:r>
+        <w:rPr>
+          <w:b/>
+          <w:bCs/>
+          <w:sz w:val="24"/>
+          <w:szCs w:val="24"/>
+        </w:rPr>
+        <w:t xml:space="preserve"> Protocol (ARP)</w:t>
+      </w:r>
+      <w:r>
+        <w:rPr>
+          <w:b/>
+          <w:bCs/>
+          <w:sz w:val="24"/>
+          <w:szCs w:val="24"/>
+        </w:rPr>
+        <w:t>.</w:t>
+      </w:r>
+    </w:p>
+    <w:p>
+      <w:pPr>
+        <w:rPr>
+          <w:b/>
+          <w:bCs/>
+          <w:sz w:val="24"/>
+          <w:szCs w:val="24"/>
+        </w:rPr>
+      </w:pPr>
+      <w:r>
+        <w:rPr>
+          <w:b/>
+          <w:bCs/>
+          <w:sz w:val="24"/>
+          <w:szCs w:val="24"/>
+        </w:rPr>
+        <w:t xml:space="preserve">9.6 En se basant sur le contenu d’un paquet ARP </w:t>
+      </w:r>
+      <w:proofErr w:type="spellStart"/>
+      <w:r>
+        <w:rPr>
+          <w:b/>
+          <w:bCs/>
+          <w:sz w:val="24"/>
+          <w:szCs w:val="24"/>
+        </w:rPr>
+        <w:t>Request</w:t>
+      </w:r>
+      <w:proofErr w:type="spellEnd"/>
+      <w:r>
+        <w:rPr>
+          <w:b/>
+          <w:bCs/>
+          <w:sz w:val="24"/>
+          <w:szCs w:val="24"/>
+        </w:rPr>
+        <w:t xml:space="preserve"> et ARP </w:t>
+      </w:r>
+      <w:proofErr w:type="spellStart"/>
+      <w:r>
+        <w:rPr>
+          <w:b/>
+          <w:bCs/>
+          <w:sz w:val="24"/>
+          <w:szCs w:val="24"/>
+        </w:rPr>
+        <w:t>Response</w:t>
+      </w:r>
+      <w:proofErr w:type="spellEnd"/>
+      <w:r>
+        <w:rPr>
+          <w:b/>
+          <w:bCs/>
+          <w:sz w:val="24"/>
+          <w:szCs w:val="24"/>
+        </w:rPr>
+        <w:t xml:space="preserve">, qu’est-ce qui différencie une requête ARP d’une réponse ARP dans le protocole ARP ? </w:t>
+      </w:r>
+    </w:p>
+    <w:p>
+      <w:pPr>
+        <w:rPr>
+          <w:noProof/>
+          <w:sz w:val="24"/>
+          <w:szCs w:val="24"/>
+          <w:lang w:eastAsia="fr-FR"/>
+        </w:rPr>
+      </w:pPr>
+    </w:p>
+    <w:p>
+      <w:pPr>
+        <w:spacing w:after="0"/>
+        <w:jc w:val="center"/>
+        <w:rPr>
+          <w:sz w:val="24"/>
+          <w:szCs w:val="24"/>
+        </w:rPr>
+      </w:pPr>
+      <w:r>
+        <w:rPr>
+          <w:noProof/>
+          <w:sz w:val="24"/>
+          <w:szCs w:val="24"/>
+          <w:lang w:eastAsia="fr-FR"/>
+        </w:rPr>
+        <w:lastRenderedPageBreak/>
+        <w:drawing>
+          <wp:inline distT="0" distB="0" distL="0" distR="0">
+            <wp:extent cx="5486400" cy="3209925"/>
+            <wp:effectExtent l="0" t="0" r="0" b="9525"/>
+            <wp:docPr id="32" name="Image 32" descr="C:\Users\User\Desktop\inf3405\TP2\Screenshots\Screenshots\Partie9\ARPrequest.PNG"/>
+            <wp:cNvGraphicFramePr>
+              <a:graphicFrameLocks xmlns:a="http://schemas.openxmlformats.org/drawingml/2006/main" noChangeAspect="1"/>
+            </wp:cNvGraphicFramePr>
+            <a:graphic xmlns:a="http://schemas.openxmlformats.org/drawingml/2006/main">
+              <a:graphicData uri="http://schemas.openxmlformats.org/drawingml/2006/picture">
+                <pic:pic xmlns:pic="http://schemas.openxmlformats.org/drawingml/2006/picture">
+                  <pic:nvPicPr>
+                    <pic:cNvPr id="0" name="Picture 3" descr="C:\Users\User\Desktop\inf3405\TP2\Screenshots\Screenshots\Partie9\ARPrequest.PNG"/>
+                    <pic:cNvPicPr>
+                      <a:picLocks noChangeAspect="1" noChangeArrowheads="1"/>
+                    </pic:cNvPicPr>
+                  </pic:nvPicPr>
+                  <pic:blipFill rotWithShape="1">
+                    <a:blip r:embed="rId13">
+                      <a:extLst>
+                        <a:ext uri="{28A0092B-C50C-407E-A947-70E740481C1C}">
+                          <a14:useLocalDpi xmlns:a14="http://schemas.microsoft.com/office/drawing/2010/main" val="0"/>
+                        </a:ext>
+                      </a:extLst>
+                    </a:blip>
+                    <a:srcRect b="2882"/>
+                    <a:stretch/>
+                  </pic:blipFill>
+                  <pic:spPr bwMode="auto">
+                    <a:xfrm>
+                      <a:off x="0" y="0"/>
+                      <a:ext cx="5486400" cy="3209925"/>
+                    </a:xfrm>
+                    <a:prstGeom prst="rect">
+                      <a:avLst/>
+                    </a:prstGeom>
+                    <a:noFill/>
+                    <a:ln>
+                      <a:noFill/>
+                    </a:ln>
+                    <a:extLst>
+                      <a:ext uri="{53640926-AAD7-44D8-BBD7-CCE9431645EC}">
+                        <a14:shadowObscured xmlns:a14="http://schemas.microsoft.com/office/drawing/2010/main"/>
+                      </a:ext>
+                    </a:extLst>
+                  </pic:spPr>
+                </pic:pic>
+              </a:graphicData>
+            </a:graphic>
+          </wp:inline>
+        </w:drawing>
+      </w:r>
+    </w:p>
+    <w:p>
+      <w:pPr>
+        <w:spacing w:after="0"/>
+        <w:jc w:val="center"/>
+        <w:rPr>
+          <w:b/>
+          <w:bCs/>
+          <w:sz w:val="24"/>
+          <w:szCs w:val="24"/>
+        </w:rPr>
+      </w:pPr>
+      <w:r>
+        <w:rPr>
+          <w:b/>
+          <w:bCs/>
+          <w:sz w:val="24"/>
+          <w:szCs w:val="24"/>
+        </w:rPr>
+        <w:t xml:space="preserve">ARP </w:t>
+      </w:r>
+      <w:proofErr w:type="spellStart"/>
+      <w:r>
+        <w:rPr>
+          <w:b/>
+          <w:bCs/>
+          <w:sz w:val="24"/>
+          <w:szCs w:val="24"/>
+        </w:rPr>
+        <w:t>Request</w:t>
+      </w:r>
+      <w:proofErr w:type="spellEnd"/>
+    </w:p>
+    <w:p>
+      <w:pPr>
+        <w:spacing w:after="0"/>
+        <w:jc w:val="center"/>
+        <w:rPr>
+          <w:b/>
+          <w:bCs/>
+          <w:sz w:val="24"/>
+          <w:szCs w:val="24"/>
+        </w:rPr>
+      </w:pPr>
+    </w:p>
+    <w:p>
+      <w:pPr>
+        <w:spacing w:after="0"/>
+        <w:jc w:val="center"/>
+        <w:rPr>
+          <w:b/>
+          <w:bCs/>
+          <w:sz w:val="24"/>
+          <w:szCs w:val="24"/>
+        </w:rPr>
+      </w:pPr>
+      <w:r>
+        <w:rPr>
+          <w:b/>
+          <w:bCs/>
+          <w:noProof/>
+          <w:sz w:val="24"/>
+          <w:szCs w:val="24"/>
+          <w:lang w:eastAsia="fr-FR"/>
+        </w:rPr>
+        <w:drawing>
+          <wp:inline distT="0" distB="0" distL="0" distR="0">
+            <wp:extent cx="4810125" cy="3267075"/>
+            <wp:effectExtent l="0" t="0" r="9525" b="9525"/>
+            <wp:docPr id="33" name="Image 33" descr="C:\Users\User\Desktop\inf3405\TP2\Screenshots\Screenshots\Partie9\ARPresponse.PNG"/>
+            <wp:cNvGraphicFramePr>
+              <a:graphicFrameLocks xmlns:a="http://schemas.openxmlformats.org/drawingml/2006/main" noChangeAspect="1"/>
+            </wp:cNvGraphicFramePr>
+            <a:graphic xmlns:a="http://schemas.openxmlformats.org/drawingml/2006/main">
+              <a:graphicData uri="http://schemas.openxmlformats.org/drawingml/2006/picture">
+                <pic:pic xmlns:pic="http://schemas.openxmlformats.org/drawingml/2006/picture">
+                  <pic:nvPicPr>
+                    <pic:cNvPr id="0" name="Picture 4" descr="C:\Users\User\Desktop\inf3405\TP2\Screenshots\Screenshots\Partie9\ARPresponse.PNG"/>
+                    <pic:cNvPicPr>
+                      <a:picLocks noChangeAspect="1" noChangeArrowheads="1"/>
+                    </pic:cNvPicPr>
+                  </pic:nvPicPr>
+                  <pic:blipFill>
+                    <a:blip r:embed="rId14">
+                      <a:extLst>
+                        <a:ext uri="{28A0092B-C50C-407E-A947-70E740481C1C}">
+                          <a14:useLocalDpi xmlns:a14="http://schemas.microsoft.com/office/drawing/2010/main" val="0"/>
+                        </a:ext>
+                      </a:extLst>
+                    </a:blip>
+                    <a:srcRect/>
+                    <a:stretch>
+                      <a:fillRect/>
+                    </a:stretch>
+                  </pic:blipFill>
+                  <pic:spPr bwMode="auto">
+                    <a:xfrm>
+                      <a:off x="0" y="0"/>
+                      <a:ext cx="4810125" cy="3267075"/>
+                    </a:xfrm>
+                    <a:prstGeom prst="rect">
+                      <a:avLst/>
+                    </a:prstGeom>
+                    <a:noFill/>
+                    <a:ln>
+                      <a:noFill/>
+                    </a:ln>
+                  </pic:spPr>
+                </pic:pic>
+              </a:graphicData>
+            </a:graphic>
+          </wp:inline>
+        </w:drawing>
+      </w:r>
+    </w:p>
+    <w:p>
+      <w:pPr>
+        <w:spacing w:after="0"/>
+        <w:jc w:val="center"/>
+        <w:rPr>
+          <w:b/>
+          <w:bCs/>
+          <w:sz w:val="24"/>
+          <w:szCs w:val="24"/>
+        </w:rPr>
+      </w:pPr>
+      <w:r>
+        <w:rPr>
+          <w:b/>
+          <w:bCs/>
+          <w:sz w:val="24"/>
+          <w:szCs w:val="24"/>
+        </w:rPr>
+        <w:t xml:space="preserve">ARP </w:t>
+      </w:r>
+      <w:proofErr w:type="spellStart"/>
+      <w:r>
+        <w:rPr>
+          <w:b/>
+          <w:bCs/>
+          <w:sz w:val="24"/>
+          <w:szCs w:val="24"/>
+        </w:rPr>
+        <w:t>Response</w:t>
+      </w:r>
+      <w:proofErr w:type="spellEnd"/>
+    </w:p>
+    <w:p>
+      <w:pPr>
+        <w:spacing w:after="0"/>
+        <w:jc w:val="center"/>
+        <w:rPr>
+          <w:b/>
+          <w:bCs/>
+          <w:sz w:val="24"/>
+          <w:szCs w:val="24"/>
+        </w:rPr>
+      </w:pPr>
+    </w:p>
+    <w:p>
+      <w:pPr>
+        <w:spacing w:after="0"/>
+        <w:rPr>
+          <w:sz w:val="24"/>
+          <w:szCs w:val="24"/>
+        </w:rPr>
+      </w:pPr>
+      <w:r>
+        <w:rPr>
+          <w:sz w:val="24"/>
+          <w:szCs w:val="24"/>
+        </w:rPr>
+        <w:t>C’est le champ « </w:t>
+      </w:r>
+      <w:proofErr w:type="spellStart"/>
+      <w:r>
+        <w:rPr>
+          <w:sz w:val="24"/>
+          <w:szCs w:val="24"/>
+        </w:rPr>
+        <w:t>Operation</w:t>
+      </w:r>
+      <w:proofErr w:type="spellEnd"/>
+      <w:r>
+        <w:rPr>
+          <w:sz w:val="24"/>
+          <w:szCs w:val="24"/>
+        </w:rPr>
+        <w:t xml:space="preserve"> » de l’entête ARP qui permet de différencier entre les deux, dans le cas d’un « ARP </w:t>
+      </w:r>
+      <w:proofErr w:type="spellStart"/>
+      <w:r>
+        <w:rPr>
+          <w:sz w:val="24"/>
+          <w:szCs w:val="24"/>
+        </w:rPr>
+        <w:t>Request</w:t>
+      </w:r>
+      <w:proofErr w:type="spellEnd"/>
+      <w:r>
+        <w:rPr>
+          <w:sz w:val="24"/>
+          <w:szCs w:val="24"/>
+        </w:rPr>
+        <w:t xml:space="preserve"> » il est égal à 1, et dans le cas d’un « ARP </w:t>
+      </w:r>
+      <w:proofErr w:type="spellStart"/>
+      <w:r>
+        <w:rPr>
+          <w:sz w:val="24"/>
+          <w:szCs w:val="24"/>
+        </w:rPr>
+        <w:t>Response</w:t>
+      </w:r>
+      <w:proofErr w:type="spellEnd"/>
+      <w:r>
+        <w:rPr>
+          <w:sz w:val="24"/>
+          <w:szCs w:val="24"/>
+        </w:rPr>
+        <w:t> » il est égal à 2.</w:t>
+      </w:r>
+    </w:p>
+    <w:p>
+      <w:pPr>
+        <w:spacing w:after="0"/>
+        <w:jc w:val="center"/>
+        <w:rPr>
+          <w:b/>
+          <w:bCs/>
+          <w:sz w:val="24"/>
+          <w:szCs w:val="24"/>
+        </w:rPr>
+      </w:pPr>
+    </w:p>
+    <w:p>
+      <w:pPr>
+        <w:rPr>
+          <w:b/>
+          <w:bCs/>
+          <w:sz w:val="24"/>
+          <w:szCs w:val="24"/>
+        </w:rPr>
+      </w:pPr>
+      <w:r>
+        <w:rPr>
+          <w:b/>
+          <w:bCs/>
+          <w:sz w:val="24"/>
+          <w:szCs w:val="24"/>
+        </w:rPr>
+        <w:t xml:space="preserve">9.7 À quel </w:t>
+      </w:r>
+      <w:proofErr w:type="spellStart"/>
+      <w:r>
+        <w:rPr>
+          <w:b/>
+          <w:bCs/>
+          <w:sz w:val="24"/>
+          <w:szCs w:val="24"/>
+        </w:rPr>
+        <w:t>noeud</w:t>
+      </w:r>
+      <w:proofErr w:type="spellEnd"/>
+      <w:r>
+        <w:rPr>
+          <w:b/>
+          <w:bCs/>
+          <w:sz w:val="24"/>
+          <w:szCs w:val="24"/>
+        </w:rPr>
+        <w:t xml:space="preserve"> réseau correspond l’adresse MAC de la source de la réponse ARP? </w:t>
+      </w:r>
+    </w:p>
+    <w:p>
+      <w:pPr>
+        <w:rPr>
+          <w:sz w:val="24"/>
+          <w:szCs w:val="24"/>
+        </w:rPr>
+      </w:pPr>
+      <w:r>
+        <w:rPr>
+          <w:sz w:val="24"/>
+          <w:szCs w:val="24"/>
+        </w:rPr>
+        <w:t>L’adresse MAC  source de la réponse ARP correspond à la machine Wndows7_B</w:t>
+      </w:r>
+    </w:p>
+    <w:p>
+      <w:pPr>
+        <w:rPr>
+          <w:b/>
+          <w:bCs/>
+          <w:sz w:val="24"/>
+          <w:szCs w:val="24"/>
+        </w:rPr>
+      </w:pPr>
+      <w:r>
+        <w:rPr>
+          <w:b/>
+          <w:bCs/>
+          <w:sz w:val="24"/>
+          <w:szCs w:val="24"/>
+        </w:rPr>
+        <w:lastRenderedPageBreak/>
+        <w:t xml:space="preserve">9.8 À quel </w:t>
+      </w:r>
+      <w:proofErr w:type="spellStart"/>
+      <w:r>
+        <w:rPr>
+          <w:b/>
+          <w:bCs/>
+          <w:sz w:val="24"/>
+          <w:szCs w:val="24"/>
+        </w:rPr>
+        <w:t>noeud</w:t>
+      </w:r>
+      <w:proofErr w:type="spellEnd"/>
+      <w:r>
+        <w:rPr>
+          <w:b/>
+          <w:bCs/>
+          <w:sz w:val="24"/>
+          <w:szCs w:val="24"/>
+        </w:rPr>
+        <w:t xml:space="preserve"> réseau correspond l’adresse MAC de la destination de la réponse ARP? </w:t>
+      </w:r>
+    </w:p>
+    <w:p>
+      <w:pPr>
+        <w:rPr>
+          <w:sz w:val="24"/>
+          <w:szCs w:val="24"/>
+        </w:rPr>
+      </w:pPr>
+      <w:r>
+        <w:rPr>
+          <w:sz w:val="24"/>
+          <w:szCs w:val="24"/>
+        </w:rPr>
+        <w:t>L’adresse MAC  destination de la réponse ARP correspond à la machine Wndows7_A</w:t>
+      </w:r>
+    </w:p>
+    <w:p>
+      <w:pPr>
+        <w:rPr>
+          <w:b/>
+          <w:bCs/>
+          <w:sz w:val="24"/>
+          <w:szCs w:val="24"/>
+        </w:rPr>
+      </w:pPr>
+      <w:r>
+        <w:rPr>
+          <w:b/>
+          <w:bCs/>
+          <w:sz w:val="24"/>
+          <w:szCs w:val="24"/>
+        </w:rPr>
+        <w:t>9.9 Quelle est la séquence d’encapsulation d’une requête ARP ?</w:t>
+      </w:r>
+    </w:p>
+    <w:p>
+      <w:pPr>
+        <w:rPr>
+          <w:sz w:val="24"/>
+          <w:szCs w:val="24"/>
+        </w:rPr>
+      </w:pPr>
+      <w:r>
+        <w:rPr>
+          <w:sz w:val="24"/>
+          <w:szCs w:val="24"/>
+        </w:rPr>
+        <w:t>Un paquet ARP est encapsulé dans un paquet Ethernet comme suit :</w:t>
+      </w:r>
+    </w:p>
+    <w:tbl>
+      <w:tblPr>
+        <w:tblStyle w:val="Grilledutableau"/>
+        <w:tblW w:w="0" w:type="auto"/>
+        <w:tblLook w:val="04A0" w:firstRow="1" w:lastRow="0" w:firstColumn="1" w:lastColumn="0" w:noHBand="0" w:noVBand="1"/>
+      </w:tblPr>
+      <w:tblGrid>
+        <w:gridCol w:w="2392"/>
+        <w:gridCol w:w="2640"/>
+        <w:gridCol w:w="1012"/>
+        <w:gridCol w:w="1529"/>
+        <w:gridCol w:w="1489"/>
+      </w:tblGrid>
+      <w:tr>
+        <w:tc>
+          <w:tcPr>
+            <w:tcW w:w="9062" w:type="dxa"/>
+            <w:gridSpan w:val="5"/>
+          </w:tcPr>
+          <w:p>
+            <w:pPr>
+              <w:jc w:val="center"/>
+              <w:rPr>
+                <w:sz w:val="24"/>
+                <w:szCs w:val="24"/>
+              </w:rPr>
+            </w:pPr>
+            <w:r>
+              <w:rPr>
+                <w:sz w:val="24"/>
+                <w:szCs w:val="24"/>
+              </w:rPr>
+              <w:t>Ethernet</w:t>
+            </w:r>
+          </w:p>
+        </w:tc>
+      </w:tr>
+      <w:tr>
+        <w:trPr>
+          <w:trHeight w:val="443"/>
+        </w:trPr>
+        <w:tc>
+          <w:tcPr>
+            <w:tcW w:w="2405" w:type="dxa"/>
+            <w:vMerge w:val="restart"/>
+          </w:tcPr>
+          <w:p>
+            <w:pPr>
+              <w:rPr>
+                <w:sz w:val="24"/>
+                <w:szCs w:val="24"/>
+              </w:rPr>
+            </w:pPr>
+            <w:r>
+              <w:rPr>
+                <w:sz w:val="24"/>
+                <w:szCs w:val="24"/>
+              </w:rPr>
+              <w:t xml:space="preserve">Adresse MAC de destination  </w:t>
+            </w:r>
+            <w:r>
+              <w:rPr>
+                <w:sz w:val="24"/>
+                <w:szCs w:val="24"/>
+              </w:rPr>
+              <w:t>(6 bytes)</w:t>
+            </w:r>
+          </w:p>
+          <w:p>
+            <w:pPr>
+              <w:rPr>
+                <w:sz w:val="24"/>
+                <w:szCs w:val="24"/>
+              </w:rPr>
+            </w:pPr>
+            <w:r>
+              <w:rPr>
+                <w:color w:val="2E74B5" w:themeColor="accent1" w:themeShade="BF"/>
+                <w:sz w:val="24"/>
+                <w:szCs w:val="24"/>
+              </w:rPr>
+              <w:t>FF </w:t>
+            </w:r>
+            <w:proofErr w:type="gramStart"/>
+            <w:r>
+              <w:rPr>
+                <w:color w:val="2E74B5" w:themeColor="accent1" w:themeShade="BF"/>
+                <w:sz w:val="24"/>
+                <w:szCs w:val="24"/>
+              </w:rPr>
+              <w:t>:FF</w:t>
+            </w:r>
+            <w:proofErr w:type="gramEnd"/>
+            <w:r>
+              <w:rPr>
+                <w:color w:val="2E74B5" w:themeColor="accent1" w:themeShade="BF"/>
+                <w:sz w:val="24"/>
+                <w:szCs w:val="24"/>
+              </w:rPr>
+              <w:t> :FF :FF :FF :FF</w:t>
+            </w:r>
+          </w:p>
+        </w:tc>
+        <w:tc>
+          <w:tcPr>
+            <w:tcW w:w="2654" w:type="dxa"/>
+            <w:vMerge w:val="restart"/>
+          </w:tcPr>
+          <w:p>
+            <w:pPr>
+              <w:rPr>
+                <w:sz w:val="24"/>
+                <w:szCs w:val="24"/>
+              </w:rPr>
+            </w:pPr>
+            <w:r>
+              <w:rPr>
+                <w:sz w:val="24"/>
+                <w:szCs w:val="24"/>
+              </w:rPr>
+              <w:t xml:space="preserve">Adresse MAC source </w:t>
+            </w:r>
+          </w:p>
+          <w:p>
+            <w:pPr>
+              <w:rPr>
+                <w:sz w:val="24"/>
+                <w:szCs w:val="24"/>
+              </w:rPr>
+            </w:pPr>
+            <w:r>
+              <w:rPr>
+                <w:sz w:val="24"/>
+                <w:szCs w:val="24"/>
+              </w:rPr>
+              <w:t>(6 bytes)</w:t>
+            </w:r>
+          </w:p>
+          <w:p>
+            <w:pPr>
+              <w:rPr>
+                <w:sz w:val="24"/>
+                <w:szCs w:val="24"/>
+              </w:rPr>
+            </w:pPr>
+            <w:r>
+              <w:rPr>
+                <w:color w:val="2E74B5" w:themeColor="accent1" w:themeShade="BF"/>
+                <w:sz w:val="24"/>
+                <w:szCs w:val="24"/>
+              </w:rPr>
+              <w:t>00 :0C :29 :6E </w:t>
+            </w:r>
+            <w:proofErr w:type="gramStart"/>
+            <w:r>
+              <w:rPr>
+                <w:color w:val="2E74B5" w:themeColor="accent1" w:themeShade="BF"/>
+                <w:sz w:val="24"/>
+                <w:szCs w:val="24"/>
+              </w:rPr>
+              <w:t>:CA</w:t>
+            </w:r>
+            <w:proofErr w:type="gramEnd"/>
+            <w:r>
+              <w:rPr>
+                <w:color w:val="2E74B5" w:themeColor="accent1" w:themeShade="BF"/>
+                <w:sz w:val="24"/>
+                <w:szCs w:val="24"/>
+              </w:rPr>
+              <w:t> :D4</w:t>
+            </w:r>
+          </w:p>
+        </w:tc>
+        <w:tc>
+          <w:tcPr>
+            <w:tcW w:w="939" w:type="dxa"/>
+            <w:vMerge w:val="restart"/>
+          </w:tcPr>
+          <w:p>
+            <w:pPr>
+              <w:rPr>
+                <w:sz w:val="24"/>
+                <w:szCs w:val="24"/>
+              </w:rPr>
+            </w:pPr>
+            <w:r>
+              <w:rPr>
+                <w:sz w:val="24"/>
+                <w:szCs w:val="24"/>
+              </w:rPr>
+              <w:t xml:space="preserve">Type </w:t>
+            </w:r>
+          </w:p>
+          <w:p>
+            <w:pPr>
+              <w:rPr>
+                <w:sz w:val="24"/>
+                <w:szCs w:val="24"/>
+              </w:rPr>
+            </w:pPr>
+            <w:r>
+              <w:rPr>
+                <w:sz w:val="24"/>
+                <w:szCs w:val="24"/>
+              </w:rPr>
+              <w:t>(2bytes)</w:t>
+            </w:r>
+          </w:p>
+          <w:p>
+            <w:pPr>
+              <w:rPr>
+                <w:sz w:val="24"/>
+                <w:szCs w:val="24"/>
+              </w:rPr>
+            </w:pPr>
+            <w:r>
+              <w:rPr>
+                <w:color w:val="2E74B5" w:themeColor="accent1" w:themeShade="BF"/>
+                <w:sz w:val="24"/>
+                <w:szCs w:val="24"/>
+              </w:rPr>
+              <w:t>0x0806</w:t>
+            </w:r>
+          </w:p>
+        </w:tc>
+        <w:tc>
+          <w:tcPr>
+            <w:tcW w:w="1554" w:type="dxa"/>
+          </w:tcPr>
+          <w:p>
+            <w:pPr>
+              <w:rPr>
+                <w:sz w:val="24"/>
+                <w:szCs w:val="24"/>
+              </w:rPr>
+            </w:pPr>
+            <w:r>
+              <w:rPr>
+                <w:sz w:val="24"/>
+                <w:szCs w:val="24"/>
+              </w:rPr>
+              <w:t>ARP</w:t>
+            </w:r>
+          </w:p>
+        </w:tc>
+        <w:tc>
+          <w:tcPr>
+            <w:tcW w:w="1510" w:type="dxa"/>
+            <w:vMerge w:val="restart"/>
+          </w:tcPr>
+          <w:p>
+            <w:pPr>
+              <w:rPr>
+                <w:sz w:val="24"/>
+                <w:szCs w:val="24"/>
+              </w:rPr>
+            </w:pPr>
+            <w:r>
+              <w:rPr>
+                <w:sz w:val="24"/>
+                <w:szCs w:val="24"/>
+              </w:rPr>
+              <w:t>CRC (4</w:t>
+            </w:r>
+            <w:r>
+              <w:rPr>
+                <w:sz w:val="24"/>
+                <w:szCs w:val="24"/>
+              </w:rPr>
+              <w:t>bytes)</w:t>
+            </w:r>
+          </w:p>
+        </w:tc>
+      </w:tr>
+      <w:tr>
+        <w:trPr>
+          <w:trHeight w:val="442"/>
+        </w:trPr>
+        <w:tc>
+          <w:tcPr>
+            <w:tcW w:w="2405" w:type="dxa"/>
+            <w:vMerge/>
+          </w:tcPr>
+          <w:p>
+            <w:pPr>
+              <w:rPr>
+                <w:sz w:val="24"/>
+                <w:szCs w:val="24"/>
+              </w:rPr>
+            </w:pPr>
+          </w:p>
+        </w:tc>
+        <w:tc>
+          <w:tcPr>
+            <w:tcW w:w="2654" w:type="dxa"/>
+            <w:vMerge/>
+          </w:tcPr>
+          <w:p>
+            <w:pPr>
+              <w:rPr>
+                <w:sz w:val="24"/>
+                <w:szCs w:val="24"/>
+              </w:rPr>
+            </w:pPr>
+          </w:p>
+        </w:tc>
+        <w:tc>
+          <w:tcPr>
+            <w:tcW w:w="939" w:type="dxa"/>
+            <w:vMerge/>
+          </w:tcPr>
+          <w:p>
+            <w:pPr>
+              <w:rPr>
+                <w:sz w:val="24"/>
+                <w:szCs w:val="24"/>
+              </w:rPr>
+            </w:pPr>
+          </w:p>
+        </w:tc>
+        <w:tc>
+          <w:tcPr>
+            <w:tcW w:w="1554" w:type="dxa"/>
+          </w:tcPr>
+          <w:p>
+            <w:pPr>
+              <w:rPr>
+                <w:sz w:val="24"/>
+                <w:szCs w:val="24"/>
+              </w:rPr>
+            </w:pPr>
+            <w:r>
+              <w:rPr>
+                <w:sz w:val="24"/>
+                <w:szCs w:val="24"/>
+              </w:rPr>
+              <w:t xml:space="preserve">Paquet ARP </w:t>
+            </w:r>
+            <w:proofErr w:type="spellStart"/>
+            <w:r>
+              <w:rPr>
+                <w:sz w:val="24"/>
+                <w:szCs w:val="24"/>
+              </w:rPr>
+              <w:t>request</w:t>
+            </w:r>
+            <w:proofErr w:type="spellEnd"/>
+          </w:p>
+        </w:tc>
+        <w:tc>
+          <w:tcPr>
+            <w:tcW w:w="1510" w:type="dxa"/>
+            <w:vMerge/>
+          </w:tcPr>
+          <w:p>
+            <w:pPr>
+              <w:rPr>
+                <w:sz w:val="24"/>
+                <w:szCs w:val="24"/>
+              </w:rPr>
+            </w:pPr>
+          </w:p>
+        </w:tc>
+      </w:tr>
+    </w:tbl>
+    <w:p>
+      <w:pPr>
+        <w:rPr>
+          <w:sz w:val="24"/>
+          <w:szCs w:val="24"/>
+        </w:rPr>
+      </w:pPr>
+    </w:p>
+    <w:p>
+      <w:pPr>
+        <w:rPr>
+          <w:sz w:val="24"/>
+          <w:szCs w:val="24"/>
+        </w:rPr>
+      </w:pPr>
+    </w:p>
+    <w:p>
+      <w:pPr>
+        <w:rPr>
+          <w:b/>
+          <w:bCs/>
+          <w:sz w:val="24"/>
+          <w:szCs w:val="24"/>
+        </w:rPr>
+      </w:pPr>
+      <w:r>
+        <w:rPr>
+          <w:b/>
+          <w:bCs/>
+          <w:sz w:val="24"/>
+          <w:szCs w:val="24"/>
+        </w:rPr>
+        <w:t xml:space="preserve">9.10 Quel champ de la réponse ARP possède l’information recherchée par la requête ARP lancée par un client d’un réseau? </w:t>
+      </w:r>
+    </w:p>
+    <w:p>
+      <w:pPr>
+        <w:rPr>
+          <w:color w:val="2E74B5" w:themeColor="accent1" w:themeShade="BF"/>
+          <w:sz w:val="24"/>
+          <w:szCs w:val="24"/>
+        </w:rPr>
+      </w:pPr>
+      <w:r>
+        <w:rPr>
+          <w:sz w:val="24"/>
+          <w:szCs w:val="24"/>
+        </w:rPr>
+        <w:t>L’information recherchée (adresse MAC de la machine Windows7_B)  se trouve dans le champs</w:t>
+      </w:r>
+      <w:r>
+        <w:rPr>
+          <w:sz w:val="24"/>
+          <w:szCs w:val="24"/>
+        </w:rPr>
+        <w:t xml:space="preserve">  </w:t>
+      </w:r>
+      <w:r>
+        <w:rPr>
+          <w:sz w:val="24"/>
+          <w:szCs w:val="24"/>
+        </w:rPr>
+        <w:t>« </w:t>
+      </w:r>
+      <w:r>
+        <w:rPr>
+          <w:sz w:val="24"/>
+          <w:szCs w:val="24"/>
+        </w:rPr>
+        <w:t xml:space="preserve">Sender Hardware </w:t>
+      </w:r>
+      <w:proofErr w:type="spellStart"/>
+      <w:r>
+        <w:rPr>
+          <w:sz w:val="24"/>
+          <w:szCs w:val="24"/>
+        </w:rPr>
+        <w:t>Addr</w:t>
+      </w:r>
+      <w:proofErr w:type="spellEnd"/>
+      <w:r>
+        <w:rPr>
+          <w:sz w:val="24"/>
+          <w:szCs w:val="24"/>
+        </w:rPr>
+        <w:t> » </w:t>
+      </w:r>
+      <w:proofErr w:type="gramStart"/>
+      <w:r>
+        <w:rPr>
+          <w:sz w:val="24"/>
+          <w:szCs w:val="24"/>
+        </w:rPr>
+        <w:t>:  </w:t>
+      </w:r>
+      <w:r>
+        <w:rPr>
+          <w:color w:val="2E74B5" w:themeColor="accent1" w:themeShade="BF"/>
+          <w:sz w:val="24"/>
+          <w:szCs w:val="24"/>
+        </w:rPr>
+        <w:t>00</w:t>
+      </w:r>
+      <w:proofErr w:type="gramEnd"/>
+      <w:r>
+        <w:rPr>
+          <w:color w:val="2E74B5" w:themeColor="accent1" w:themeShade="BF"/>
+          <w:sz w:val="24"/>
+          <w:szCs w:val="24"/>
+        </w:rPr>
+        <w:t> :0C :29 </w:t>
+      </w:r>
+      <w:r>
+        <w:rPr>
+          <w:color w:val="2E74B5" w:themeColor="accent1" w:themeShade="BF"/>
+          <w:sz w:val="24"/>
+          <w:szCs w:val="24"/>
+        </w:rPr>
+        <w:t>: 8E :E7 :12</w:t>
+      </w:r>
+    </w:p>
+    <w:p>
+      <w:pPr>
+        <w:rPr>
+          <w:b/>
+          <w:bCs/>
+          <w:sz w:val="24"/>
+          <w:szCs w:val="24"/>
+        </w:rPr>
+      </w:pPr>
+      <w:r>
+        <w:rPr>
+          <w:b/>
+          <w:bCs/>
+          <w:sz w:val="24"/>
+          <w:szCs w:val="24"/>
+        </w:rPr>
+        <w:t xml:space="preserve">9.11 Qu’est-ce qu’il y a de particulier à la fin des données d’une trame ARP juste avant le champ FCS (CRC de 32 bits) ? Quel pourcentage de la taille de la trame ce champ occupe-t-il? Pourquoi ce champ est-il nécessaire dans les requêtes ARP? </w:t>
+      </w:r>
+    </w:p>
+    <w:p>
+      <w:pPr>
+        <w:rPr>
+          <w:b/>
+          <w:bCs/>
+          <w:color w:val="FF0000"/>
+          <w:sz w:val="24"/>
+          <w:szCs w:val="24"/>
+        </w:rPr>
+      </w:pPr>
+      <w:proofErr w:type="gramStart"/>
+      <w:r>
+        <w:rPr>
+          <w:b/>
+          <w:bCs/>
+          <w:color w:val="FF0000"/>
+          <w:sz w:val="24"/>
+          <w:szCs w:val="24"/>
+        </w:rPr>
+        <w:t>là</w:t>
+      </w:r>
+      <w:proofErr w:type="gramEnd"/>
+      <w:r>
+        <w:rPr>
+          <w:b/>
+          <w:bCs/>
+          <w:color w:val="FF0000"/>
+          <w:sz w:val="24"/>
+          <w:szCs w:val="24"/>
+        </w:rPr>
+        <w:t xml:space="preserve"> je ne suis pas </w:t>
+      </w:r>
+      <w:proofErr w:type="spellStart"/>
+      <w:r>
+        <w:rPr>
+          <w:b/>
+          <w:bCs/>
+          <w:color w:val="FF0000"/>
+          <w:sz w:val="24"/>
+          <w:szCs w:val="24"/>
+        </w:rPr>
+        <w:t>sùr</w:t>
+      </w:r>
+      <w:proofErr w:type="spellEnd"/>
+      <w:r>
+        <w:rPr>
+          <w:b/>
+          <w:bCs/>
+          <w:color w:val="FF0000"/>
+          <w:sz w:val="24"/>
+          <w:szCs w:val="24"/>
+        </w:rPr>
+        <w:t xml:space="preserve"> si l’on devrait parler de CRC ou de </w:t>
+      </w:r>
+      <w:proofErr w:type="spellStart"/>
+      <w:r>
+        <w:rPr>
+          <w:b/>
+          <w:bCs/>
+          <w:color w:val="FF0000"/>
+          <w:sz w:val="24"/>
+          <w:szCs w:val="24"/>
+        </w:rPr>
+        <w:t>Timestamp</w:t>
+      </w:r>
+      <w:proofErr w:type="spellEnd"/>
+      <w:r>
+        <w:rPr>
+          <w:b/>
+          <w:bCs/>
+          <w:color w:val="FF0000"/>
+          <w:sz w:val="24"/>
+          <w:szCs w:val="24"/>
+        </w:rPr>
+        <w:t> !!</w:t>
+      </w:r>
+    </w:p>
+    <w:p>
+      <w:pPr>
+        <w:rPr>
+          <w:sz w:val="24"/>
+          <w:szCs w:val="24"/>
+        </w:rPr>
+      </w:pPr>
+      <w:r>
+        <w:rPr>
+          <w:sz w:val="24"/>
+          <w:szCs w:val="24"/>
+        </w:rPr>
+        <w:t>A la fin des données d’une trame ARP, on trouve le champ CRC (</w:t>
+      </w:r>
+      <w:proofErr w:type="spellStart"/>
+      <w:r>
+        <w:rPr>
+          <w:sz w:val="24"/>
+          <w:szCs w:val="24"/>
+        </w:rPr>
+        <w:t>cyclic</w:t>
+      </w:r>
+      <w:proofErr w:type="spellEnd"/>
+      <w:r>
+        <w:rPr>
+          <w:sz w:val="24"/>
+          <w:szCs w:val="24"/>
+        </w:rPr>
+        <w:t xml:space="preserve"> </w:t>
+      </w:r>
+      <w:proofErr w:type="spellStart"/>
+      <w:r>
+        <w:rPr>
+          <w:sz w:val="24"/>
+          <w:szCs w:val="24"/>
+        </w:rPr>
+        <w:t>redundancy</w:t>
+      </w:r>
+      <w:proofErr w:type="spellEnd"/>
+      <w:r>
+        <w:rPr>
+          <w:sz w:val="24"/>
+          <w:szCs w:val="24"/>
+        </w:rPr>
+        <w:t xml:space="preserve"> check) qui est un outil permettant de détecter les erreurs de transmission.</w:t>
+      </w:r>
+      <w:r>
+        <w:rPr>
+          <w:sz w:val="24"/>
+          <w:szCs w:val="24"/>
+        </w:rPr>
+        <w:t xml:space="preserve"> </w:t>
+      </w:r>
+      <w:r>
+        <w:rPr>
+          <w:sz w:val="24"/>
+          <w:szCs w:val="24"/>
+        </w:rPr>
+        <w:t>Il</w:t>
+      </w:r>
+      <w:r>
+        <w:rPr>
+          <w:sz w:val="24"/>
+          <w:szCs w:val="24"/>
+        </w:rPr>
+        <w:t xml:space="preserve"> occupe</w:t>
+      </w:r>
+      <w:r>
+        <w:rPr>
+          <w:sz w:val="24"/>
+          <w:szCs w:val="24"/>
+        </w:rPr>
+        <w:t xml:space="preserve"> 6,25</w:t>
+      </w:r>
+      <w:r>
+        <w:rPr>
+          <w:sz w:val="24"/>
+          <w:szCs w:val="24"/>
+        </w:rPr>
+        <w:t xml:space="preserve"> </w:t>
+      </w:r>
+      <w:r>
+        <w:rPr>
+          <w:sz w:val="24"/>
+          <w:szCs w:val="24"/>
+        </w:rPr>
+        <w:t>% de la taille de la trame.</w:t>
+      </w:r>
+    </w:p>
+    <w:p>
+      <w:pPr>
+        <w:rPr>
+          <w:sz w:val="24"/>
+          <w:szCs w:val="24"/>
+        </w:rPr>
+      </w:pPr>
+      <w:r>
+        <w:rPr>
+          <w:sz w:val="24"/>
+          <w:szCs w:val="24"/>
+        </w:rPr>
+        <w:t>On trouve aussi le champ « </w:t>
+      </w:r>
+      <w:proofErr w:type="spellStart"/>
+      <w:r>
+        <w:rPr>
+          <w:sz w:val="24"/>
+          <w:szCs w:val="24"/>
+        </w:rPr>
+        <w:t>Timestamp</w:t>
+      </w:r>
+      <w:proofErr w:type="spellEnd"/>
+      <w:r>
+        <w:rPr>
+          <w:sz w:val="24"/>
+          <w:szCs w:val="24"/>
+        </w:rPr>
+        <w:t xml:space="preserve"> » </w:t>
+      </w:r>
+      <w:r>
+        <w:rPr>
+          <w:sz w:val="24"/>
+          <w:szCs w:val="24"/>
+        </w:rPr>
+        <w:t xml:space="preserve">indiquant la validité </w:t>
+      </w:r>
+      <w:r>
+        <w:rPr>
+          <w:sz w:val="24"/>
+          <w:szCs w:val="24"/>
+        </w:rPr>
+        <w:t xml:space="preserve"> de la durée de vie d'un paquet</w:t>
+      </w:r>
+      <w:r>
+        <w:rPr>
+          <w:sz w:val="24"/>
+          <w:szCs w:val="24"/>
+        </w:rPr>
+        <w:t>, il ser</w:t>
+      </w:r>
+      <w:r>
+        <w:rPr>
+          <w:sz w:val="24"/>
+          <w:szCs w:val="24"/>
+        </w:rPr>
+        <w:t>t à tracer les fausses entrées ARP et à éviter la génération de plusieurs demandes ARP.</w:t>
+      </w:r>
+      <w:r>
+        <w:rPr>
+          <w:sz w:val="24"/>
+          <w:szCs w:val="24"/>
+        </w:rPr>
+        <w:t xml:space="preserve"> Il occupe 12,5 % de la taille de la trame.</w:t>
+      </w:r>
+    </w:p>
+    <w:p>
+      <w:pPr>
+        <w:rPr>
+          <w:b/>
+          <w:bCs/>
+          <w:sz w:val="28"/>
+          <w:szCs w:val="28"/>
+        </w:rPr>
+      </w:pPr>
+      <w:r>
+        <w:rPr>
+          <w:b/>
+          <w:bCs/>
+          <w:sz w:val="28"/>
+          <w:szCs w:val="28"/>
+        </w:rPr>
+        <w:t xml:space="preserve">10. Partie PING </w:t>
+      </w:r>
+    </w:p>
+    <w:p>
+      <w:pPr>
+        <w:rPr>
+          <w:b/>
+          <w:bCs/>
+          <w:sz w:val="24"/>
+          <w:szCs w:val="24"/>
+        </w:rPr>
+      </w:pPr>
+      <w:r>
+        <w:rPr>
+          <w:b/>
+          <w:bCs/>
+          <w:sz w:val="24"/>
+          <w:szCs w:val="24"/>
+        </w:rPr>
+        <w:t>10.1 Quel est le champ ICMP qui différencie les requêtes par rapport aux réponses PING et quelles sont</w:t>
+      </w:r>
+      <w:r>
+        <w:rPr>
+          <w:b/>
+          <w:bCs/>
+          <w:sz w:val="24"/>
+          <w:szCs w:val="24"/>
+        </w:rPr>
+        <w:t xml:space="preserve"> les valeurs impliquées ? </w:t>
+      </w:r>
+    </w:p>
+    <w:p>
+      <w:pPr>
+        <w:spacing w:after="0"/>
+        <w:jc w:val="center"/>
+        <w:rPr>
+          <w:sz w:val="24"/>
+          <w:szCs w:val="24"/>
+        </w:rPr>
+      </w:pPr>
+    </w:p>
+    <w:p>
+      <w:pPr>
+        <w:jc w:val="center"/>
+        <w:rPr>
+          <w:sz w:val="24"/>
+          <w:szCs w:val="24"/>
+        </w:rPr>
+      </w:pPr>
+      <w:r>
+        <w:rPr>
+          <w:noProof/>
+          <w:lang w:eastAsia="fr-FR"/>
+        </w:rPr>
+        <w:drawing>
+          <wp:inline distT="0" distB="0" distL="0" distR="0" wp14:anchorId="4B348BD3" wp14:editId="34F100B0">
+            <wp:extent cx="4743450" cy="1076325"/>
+            <wp:effectExtent l="0" t="0" r="0" b="9525"/>
+            <wp:docPr id="35" name="Image 35"/>
+            <wp:cNvGraphicFramePr>
+              <a:graphicFrameLocks xmlns:a="http://schemas.openxmlformats.org/drawingml/2006/main" noChangeAspect="1"/>
+            </wp:cNvGraphicFramePr>
+            <a:graphic xmlns:a="http://schemas.openxmlformats.org/drawingml/2006/main">
+              <a:graphicData uri="http://schemas.openxmlformats.org/drawingml/2006/picture">
+                <pic:pic xmlns:pic="http://schemas.openxmlformats.org/drawingml/2006/picture">
+                  <pic:nvPicPr>
+                    <pic:cNvPr id="1" name=""/>
+                    <pic:cNvPicPr/>
+                  </pic:nvPicPr>
+                  <pic:blipFill>
+                    <a:blip r:embed="rId15"/>
+                    <a:stretch>
+                      <a:fillRect/>
+                    </a:stretch>
+                  </pic:blipFill>
+                  <pic:spPr>
+                    <a:xfrm>
+                      <a:off x="0" y="0"/>
+                      <a:ext cx="4743450" cy="1076325"/>
+                    </a:xfrm>
+                    <a:prstGeom prst="rect">
+                      <a:avLst/>
+                    </a:prstGeom>
+                  </pic:spPr>
+                </pic:pic>
+              </a:graphicData>
+            </a:graphic>
+          </wp:inline>
+        </w:drawing>
+      </w:r>
+    </w:p>
+    <w:p>
+      <w:pPr>
+        <w:spacing w:after="0"/>
+        <w:jc w:val="center"/>
+        <w:rPr>
+          <w:b/>
+          <w:bCs/>
+          <w:sz w:val="24"/>
+          <w:szCs w:val="24"/>
+        </w:rPr>
+      </w:pPr>
+      <w:r>
+        <w:rPr>
+          <w:b/>
+          <w:bCs/>
+          <w:sz w:val="24"/>
+          <w:szCs w:val="24"/>
+        </w:rPr>
+        <w:t xml:space="preserve">ICMP </w:t>
+      </w:r>
+      <w:proofErr w:type="spellStart"/>
+      <w:r>
+        <w:rPr>
+          <w:b/>
+          <w:bCs/>
+          <w:sz w:val="24"/>
+          <w:szCs w:val="24"/>
+        </w:rPr>
+        <w:t>Request</w:t>
+      </w:r>
+      <w:proofErr w:type="spellEnd"/>
+    </w:p>
+    <w:p>
+      <w:pPr>
+        <w:spacing w:after="0"/>
+        <w:jc w:val="center"/>
+        <w:rPr>
+          <w:b/>
+          <w:bCs/>
+          <w:sz w:val="24"/>
+          <w:szCs w:val="24"/>
+        </w:rPr>
+      </w:pPr>
+    </w:p>
+    <w:p>
+      <w:pPr>
+        <w:jc w:val="center"/>
+        <w:rPr>
+          <w:sz w:val="24"/>
+          <w:szCs w:val="24"/>
+        </w:rPr>
+      </w:pPr>
+      <w:r>
+        <w:rPr>
+          <w:noProof/>
+          <w:lang w:eastAsia="fr-FR"/>
+        </w:rPr>
+        <w:lastRenderedPageBreak/>
+        <w:drawing>
+          <wp:inline distT="0" distB="0" distL="0" distR="0" wp14:anchorId="4CA49BD1" wp14:editId="61FA8E78">
+            <wp:extent cx="4724400" cy="1047750"/>
+            <wp:effectExtent l="0" t="0" r="0" b="0"/>
+            <wp:docPr id="34" name="Image 34"/>
+            <wp:cNvGraphicFramePr>
+              <a:graphicFrameLocks xmlns:a="http://schemas.openxmlformats.org/drawingml/2006/main" noChangeAspect="1"/>
+            </wp:cNvGraphicFramePr>
+            <a:graphic xmlns:a="http://schemas.openxmlformats.org/drawingml/2006/main">
+              <a:graphicData uri="http://schemas.openxmlformats.org/drawingml/2006/picture">
+                <pic:pic xmlns:pic="http://schemas.openxmlformats.org/drawingml/2006/picture">
+                  <pic:nvPicPr>
+                    <pic:cNvPr id="1" name=""/>
+                    <pic:cNvPicPr/>
+                  </pic:nvPicPr>
+                  <pic:blipFill rotWithShape="1">
+                    <a:blip r:embed="rId16"/>
+                    <a:srcRect t="4918" r="1196" b="4918"/>
+                    <a:stretch/>
+                  </pic:blipFill>
+                  <pic:spPr bwMode="auto">
+                    <a:xfrm>
+                      <a:off x="0" y="0"/>
+                      <a:ext cx="4724400" cy="1047750"/>
+                    </a:xfrm>
+                    <a:prstGeom prst="rect">
+                      <a:avLst/>
+                    </a:prstGeom>
+                    <a:ln>
+                      <a:noFill/>
+                    </a:ln>
+                    <a:extLst>
+                      <a:ext uri="{53640926-AAD7-44D8-BBD7-CCE9431645EC}">
+                        <a14:shadowObscured xmlns:a14="http://schemas.microsoft.com/office/drawing/2010/main"/>
+                      </a:ext>
+                    </a:extLst>
+                  </pic:spPr>
+                </pic:pic>
+              </a:graphicData>
+            </a:graphic>
+          </wp:inline>
+        </w:drawing>
+      </w:r>
+    </w:p>
+    <w:p>
+      <w:pPr>
+        <w:spacing w:after="0"/>
+        <w:jc w:val="center"/>
+        <w:rPr>
+          <w:b/>
+          <w:bCs/>
+          <w:sz w:val="24"/>
+          <w:szCs w:val="24"/>
+        </w:rPr>
+      </w:pPr>
+      <w:r>
+        <w:rPr>
+          <w:b/>
+          <w:bCs/>
+          <w:sz w:val="24"/>
+          <w:szCs w:val="24"/>
+        </w:rPr>
+        <w:t xml:space="preserve">ICMP </w:t>
+      </w:r>
+      <w:proofErr w:type="spellStart"/>
+      <w:r>
+        <w:rPr>
+          <w:b/>
+          <w:bCs/>
+          <w:sz w:val="24"/>
+          <w:szCs w:val="24"/>
+        </w:rPr>
+        <w:t>Reply</w:t>
+      </w:r>
+      <w:proofErr w:type="spellEnd"/>
+    </w:p>
+    <w:p>
+      <w:pPr>
+        <w:spacing w:after="0"/>
+        <w:jc w:val="center"/>
+        <w:rPr>
+          <w:b/>
+          <w:bCs/>
+          <w:sz w:val="24"/>
+          <w:szCs w:val="24"/>
+        </w:rPr>
+      </w:pPr>
+    </w:p>
+    <w:p>
+      <w:pPr>
+        <w:spacing w:after="0"/>
+        <w:rPr>
+          <w:sz w:val="24"/>
+          <w:szCs w:val="24"/>
+        </w:rPr>
+      </w:pPr>
+      <w:r>
+        <w:rPr>
+          <w:sz w:val="24"/>
+          <w:szCs w:val="24"/>
+        </w:rPr>
+        <w:t xml:space="preserve">Le champ qui différencie les </w:t>
+      </w:r>
+      <w:r>
+        <w:rPr>
+          <w:sz w:val="24"/>
+          <w:szCs w:val="24"/>
+        </w:rPr>
+        <w:t>requêtes</w:t>
+      </w:r>
+      <w:r>
+        <w:rPr>
+          <w:sz w:val="24"/>
+          <w:szCs w:val="24"/>
+        </w:rPr>
+        <w:t xml:space="preserve"> des réponses est « ICMP Type », il prend la valeur 8 </w:t>
+      </w:r>
+      <w:proofErr w:type="gramStart"/>
+      <w:r>
+        <w:rPr>
+          <w:sz w:val="24"/>
+          <w:szCs w:val="24"/>
+        </w:rPr>
+        <w:t>pour</w:t>
+      </w:r>
+      <w:proofErr w:type="gramEnd"/>
+      <w:r>
+        <w:rPr>
+          <w:sz w:val="24"/>
+          <w:szCs w:val="24"/>
+        </w:rPr>
+        <w:t xml:space="preserve"> </w:t>
+      </w:r>
+      <w:r>
+        <w:rPr>
+          <w:sz w:val="24"/>
+          <w:szCs w:val="24"/>
+        </w:rPr>
+        <w:t>une requête, et la va</w:t>
+      </w:r>
+      <w:r>
+        <w:rPr>
+          <w:sz w:val="24"/>
+          <w:szCs w:val="24"/>
+        </w:rPr>
+        <w:t>l</w:t>
+      </w:r>
+      <w:r>
+        <w:rPr>
+          <w:sz w:val="24"/>
+          <w:szCs w:val="24"/>
+        </w:rPr>
+        <w:t>e</w:t>
+      </w:r>
+      <w:r>
+        <w:rPr>
+          <w:sz w:val="24"/>
+          <w:szCs w:val="24"/>
+        </w:rPr>
+        <w:t>ur 0 pour un</w:t>
+      </w:r>
+      <w:r>
+        <w:rPr>
+          <w:sz w:val="24"/>
+          <w:szCs w:val="24"/>
+        </w:rPr>
+        <w:t>e réponse</w:t>
+      </w:r>
+      <w:r>
+        <w:rPr>
+          <w:sz w:val="24"/>
+          <w:szCs w:val="24"/>
+        </w:rPr>
+        <w:t>.</w:t>
+      </w:r>
+    </w:p>
+    <w:p>
+      <w:pPr>
+        <w:spacing w:after="0"/>
+        <w:jc w:val="center"/>
+        <w:rPr>
+          <w:b/>
+          <w:bCs/>
+          <w:sz w:val="24"/>
+          <w:szCs w:val="24"/>
+        </w:rPr>
+      </w:pPr>
+    </w:p>
+    <w:p>
+      <w:pPr>
+        <w:rPr>
+          <w:b/>
+          <w:bCs/>
+          <w:sz w:val="24"/>
+          <w:szCs w:val="24"/>
+        </w:rPr>
+      </w:pPr>
+      <w:r>
+        <w:rPr>
+          <w:b/>
+          <w:bCs/>
+          <w:sz w:val="24"/>
+          <w:szCs w:val="24"/>
+        </w:rPr>
+        <w:t xml:space="preserve">10.2 Quelle est la version du </w:t>
+      </w:r>
+      <w:r>
+        <w:rPr>
+          <w:b/>
+          <w:bCs/>
+          <w:sz w:val="24"/>
+          <w:szCs w:val="24"/>
+        </w:rPr>
+        <w:t xml:space="preserve">protocole IP utilisée ? </w:t>
+      </w:r>
+    </w:p>
+    <w:p>
+      <w:pPr>
+        <w:rPr>
+          <w:sz w:val="24"/>
+          <w:szCs w:val="24"/>
+        </w:rPr>
+      </w:pPr>
+      <w:r>
+        <w:rPr>
+          <w:noProof/>
+          <w:sz w:val="24"/>
+          <w:szCs w:val="24"/>
+          <w:lang w:eastAsia="fr-FR"/>
+        </w:rPr>
+        <w:drawing>
+          <wp:inline distT="0" distB="0" distL="0" distR="0">
+            <wp:extent cx="2895600" cy="342900"/>
+            <wp:effectExtent l="0" t="0" r="0" b="0"/>
+            <wp:docPr id="37" name="Image 37" descr="C:\Users\User\Desktop\inf3405\TP2\Screenshots\Screenshots\Partie10\PINGp2.PNG"/>
+            <wp:cNvGraphicFramePr>
+              <a:graphicFrameLocks xmlns:a="http://schemas.openxmlformats.org/drawingml/2006/main" noChangeAspect="1"/>
+            </wp:cNvGraphicFramePr>
+            <a:graphic xmlns:a="http://schemas.openxmlformats.org/drawingml/2006/main">
+              <a:graphicData uri="http://schemas.openxmlformats.org/drawingml/2006/picture">
+                <pic:pic xmlns:pic="http://schemas.openxmlformats.org/drawingml/2006/picture">
+                  <pic:nvPicPr>
+                    <pic:cNvPr id="0" name="Picture 2" descr="C:\Users\User\Desktop\inf3405\TP2\Screenshots\Screenshots\Partie10\PINGp2.PNG"/>
+                    <pic:cNvPicPr>
+                      <a:picLocks noChangeAspect="1" noChangeArrowheads="1"/>
+                    </pic:cNvPicPr>
+                  </pic:nvPicPr>
+                  <pic:blipFill rotWithShape="1">
+                    <a:blip r:embed="rId17">
+                      <a:extLst>
+                        <a:ext uri="{28A0092B-C50C-407E-A947-70E740481C1C}">
+                          <a14:useLocalDpi xmlns:a14="http://schemas.microsoft.com/office/drawing/2010/main" val="0"/>
+                        </a:ext>
+                      </a:extLst>
+                    </a:blip>
+                    <a:srcRect r="41199" b="88956"/>
+                    <a:stretch/>
+                  </pic:blipFill>
+                  <pic:spPr bwMode="auto">
+                    <a:xfrm>
+                      <a:off x="0" y="0"/>
+                      <a:ext cx="2895600" cy="342900"/>
+                    </a:xfrm>
+                    <a:prstGeom prst="rect">
+                      <a:avLst/>
+                    </a:prstGeom>
+                    <a:noFill/>
+                    <a:ln>
+                      <a:noFill/>
+                    </a:ln>
+                    <a:extLst>
+                      <a:ext uri="{53640926-AAD7-44D8-BBD7-CCE9431645EC}">
+                        <a14:shadowObscured xmlns:a14="http://schemas.microsoft.com/office/drawing/2010/main"/>
+                      </a:ext>
+                    </a:extLst>
+                  </pic:spPr>
+                </pic:pic>
+              </a:graphicData>
+            </a:graphic>
+          </wp:inline>
+        </w:drawing>
+      </w:r>
+    </w:p>
+    <w:p>
+      <w:pPr>
+        <w:rPr>
+          <w:sz w:val="24"/>
+          <w:szCs w:val="24"/>
+        </w:rPr>
+      </w:pPr>
+      <w:r>
+        <w:rPr>
+          <w:sz w:val="24"/>
+          <w:szCs w:val="24"/>
+        </w:rPr>
+        <w:t>C’est la version 4 du protocole IP qui est utilisée : IPv4</w:t>
+      </w:r>
+    </w:p>
+    <w:p>
+      <w:pPr>
+        <w:rPr>
+          <w:b/>
+          <w:bCs/>
+          <w:sz w:val="24"/>
+          <w:szCs w:val="24"/>
+        </w:rPr>
+      </w:pPr>
+      <w:r>
+        <w:rPr>
+          <w:b/>
+          <w:bCs/>
+          <w:sz w:val="24"/>
+          <w:szCs w:val="24"/>
+        </w:rPr>
+        <w:t>10.3 Quelle est la valeur du champ TTL (Time To Live).</w:t>
+      </w:r>
+      <w:r>
+        <w:rPr>
+          <w:b/>
+          <w:bCs/>
+          <w:sz w:val="24"/>
+          <w:szCs w:val="24"/>
+        </w:rPr>
+        <w:t xml:space="preserve"> À quoi sert ce champ ? </w:t>
+      </w:r>
+    </w:p>
+    <w:p>
+      <w:pPr>
+        <w:rPr>
+          <w:b/>
+          <w:bCs/>
+          <w:sz w:val="24"/>
+          <w:szCs w:val="24"/>
+        </w:rPr>
+      </w:pPr>
+      <w:r>
+        <w:rPr>
+          <w:b/>
+          <w:bCs/>
+          <w:noProof/>
+          <w:sz w:val="24"/>
+          <w:szCs w:val="24"/>
+          <w:lang w:eastAsia="fr-FR"/>
+        </w:rPr>
+        <w:drawing>
+          <wp:inline distT="0" distB="0" distL="0" distR="0">
+            <wp:extent cx="2438400" cy="161925"/>
+            <wp:effectExtent l="0" t="0" r="0" b="9525"/>
+            <wp:docPr id="38" name="Image 38" descr="C:\Users\User\Desktop\inf3405\TP2\Screenshots\Screenshots\Partie10\PINGp2.PNG"/>
+            <wp:cNvGraphicFramePr>
+              <a:graphicFrameLocks xmlns:a="http://schemas.openxmlformats.org/drawingml/2006/main" noChangeAspect="1"/>
+            </wp:cNvGraphicFramePr>
+            <a:graphic xmlns:a="http://schemas.openxmlformats.org/drawingml/2006/main">
+              <a:graphicData uri="http://schemas.openxmlformats.org/drawingml/2006/picture">
+                <pic:pic xmlns:pic="http://schemas.openxmlformats.org/drawingml/2006/picture">
+                  <pic:nvPicPr>
+                    <pic:cNvPr id="0" name="Picture 3" descr="C:\Users\User\Desktop\inf3405\TP2\Screenshots\Screenshots\Partie10\PINGp2.PNG"/>
+                    <pic:cNvPicPr>
+                      <a:picLocks noChangeAspect="1" noChangeArrowheads="1"/>
+                    </pic:cNvPicPr>
+                  </pic:nvPicPr>
+                  <pic:blipFill rotWithShape="1">
+                    <a:blip r:embed="rId17">
+                      <a:extLst>
+                        <a:ext uri="{28A0092B-C50C-407E-A947-70E740481C1C}">
+                          <a14:useLocalDpi xmlns:a14="http://schemas.microsoft.com/office/drawing/2010/main" val="0"/>
+                        </a:ext>
+                      </a:extLst>
+                    </a:blip>
+                    <a:srcRect t="72699" r="50484" b="22086"/>
+                    <a:stretch/>
+                  </pic:blipFill>
+                  <pic:spPr bwMode="auto">
+                    <a:xfrm>
+                      <a:off x="0" y="0"/>
+                      <a:ext cx="2438400" cy="161925"/>
+                    </a:xfrm>
+                    <a:prstGeom prst="rect">
+                      <a:avLst/>
+                    </a:prstGeom>
+                    <a:noFill/>
+                    <a:ln>
+                      <a:noFill/>
+                    </a:ln>
+                    <a:extLst>
+                      <a:ext uri="{53640926-AAD7-44D8-BBD7-CCE9431645EC}">
+                        <a14:shadowObscured xmlns:a14="http://schemas.microsoft.com/office/drawing/2010/main"/>
+                      </a:ext>
+                    </a:extLst>
+                  </pic:spPr>
+                </pic:pic>
+              </a:graphicData>
+            </a:graphic>
+          </wp:inline>
+        </w:drawing>
+      </w:r>
+    </w:p>
+    <w:p>
+      <w:pPr>
+        <w:rPr>
+          <w:sz w:val="24"/>
+          <w:szCs w:val="24"/>
+        </w:rPr>
+      </w:pPr>
+      <w:r>
+        <w:rPr>
+          <w:sz w:val="24"/>
+          <w:szCs w:val="24"/>
+        </w:rPr>
+        <w:t>La v</w:t>
+      </w:r>
+      <w:r>
+        <w:rPr>
+          <w:sz w:val="24"/>
+          <w:szCs w:val="24"/>
+        </w:rPr>
+        <w:t xml:space="preserve">aleur </w:t>
+      </w:r>
+      <w:r>
+        <w:rPr>
+          <w:sz w:val="24"/>
+          <w:szCs w:val="24"/>
+        </w:rPr>
+        <w:t>du champ</w:t>
+      </w:r>
+      <w:r>
+        <w:rPr>
+          <w:sz w:val="24"/>
+          <w:szCs w:val="24"/>
+        </w:rPr>
+        <w:t xml:space="preserve"> TTL est de 128</w:t>
+      </w:r>
+      <w:r>
+        <w:rPr>
+          <w:sz w:val="24"/>
+          <w:szCs w:val="24"/>
+        </w:rPr>
+        <w:t xml:space="preserve">.   Ce champ </w:t>
+      </w:r>
+      <w:r>
+        <w:rPr>
+          <w:sz w:val="24"/>
+          <w:szCs w:val="24"/>
+        </w:rPr>
+        <w:t xml:space="preserve">indique le nombre maximal </w:t>
+      </w:r>
+      <w:r>
+        <w:rPr>
+          <w:sz w:val="24"/>
+          <w:szCs w:val="24"/>
+        </w:rPr>
+        <w:t>de routeurs de transit. Il</w:t>
+      </w:r>
+      <w:r>
+        <w:rPr>
+          <w:sz w:val="24"/>
+          <w:szCs w:val="24"/>
+        </w:rPr>
+        <w:t xml:space="preserve"> est codé sur huit bits, ce qui permet de spécifier des valeurs initiales</w:t>
+      </w:r>
+      <w:r>
+        <w:rPr>
+          <w:sz w:val="24"/>
+          <w:szCs w:val="24"/>
+        </w:rPr>
+        <w:t xml:space="preserve"> (par le système d’exploitation) allant</w:t>
+      </w:r>
+      <w:r>
+        <w:rPr>
+          <w:sz w:val="24"/>
+          <w:szCs w:val="24"/>
+        </w:rPr>
+        <w:t xml:space="preserve"> de 1 à 255. Quand un routeur de transit arrive à la valeur 0 après avoir décrémenté ce champ, le paquet est détruit et un paquet </w:t>
+      </w:r>
+      <w:r>
+        <w:rPr>
+          <w:sz w:val="24"/>
+          <w:szCs w:val="24"/>
+        </w:rPr>
+        <w:t>« </w:t>
+      </w:r>
+      <w:r>
+        <w:rPr>
+          <w:sz w:val="24"/>
+          <w:szCs w:val="24"/>
+        </w:rPr>
+        <w:t xml:space="preserve">ICMP 11 Time </w:t>
+      </w:r>
+      <w:proofErr w:type="spellStart"/>
+      <w:r>
+        <w:rPr>
+          <w:sz w:val="24"/>
+          <w:szCs w:val="24"/>
+        </w:rPr>
+        <w:t>Exceeded</w:t>
+      </w:r>
+      <w:proofErr w:type="spellEnd"/>
+      <w:r>
+        <w:rPr>
+          <w:sz w:val="24"/>
+          <w:szCs w:val="24"/>
+        </w:rPr>
+        <w:t> » est envoyé vers la source afin d’</w:t>
+      </w:r>
+      <w:r>
+        <w:rPr>
+          <w:sz w:val="24"/>
+          <w:szCs w:val="24"/>
+        </w:rPr>
+        <w:t>évite</w:t>
+      </w:r>
+      <w:r>
+        <w:rPr>
+          <w:sz w:val="24"/>
+          <w:szCs w:val="24"/>
+        </w:rPr>
+        <w:t>r –en cas d’un problème de routage-  qu'un paquet boucle à l'infini.</w:t>
+      </w:r>
+    </w:p>
+    <w:p>
+      <w:pPr>
+        <w:rPr>
+          <w:b/>
+          <w:bCs/>
+          <w:sz w:val="24"/>
+          <w:szCs w:val="24"/>
+        </w:rPr>
+      </w:pPr>
+      <w:r>
+        <w:rPr>
+          <w:b/>
+          <w:bCs/>
+          <w:sz w:val="24"/>
+          <w:szCs w:val="24"/>
+        </w:rPr>
+        <w:t>10.4 Quelle est la séquence d’encapsula</w:t>
+      </w:r>
+      <w:r>
+        <w:rPr>
+          <w:b/>
+          <w:bCs/>
+          <w:sz w:val="24"/>
+          <w:szCs w:val="24"/>
+        </w:rPr>
+        <w:t xml:space="preserve">tion d'une trame PING ? </w:t>
+      </w:r>
+    </w:p>
+    <w:tbl>
+      <w:tblPr>
+        <w:tblStyle w:val="Grilledutableau"/>
+        <w:tblW w:w="0" w:type="auto"/>
+        <w:tblLook w:val="04A0" w:firstRow="1" w:lastRow="0" w:firstColumn="1" w:lastColumn="0" w:noHBand="0" w:noVBand="1"/>
+      </w:tblPr>
+      <w:tblGrid>
+        <w:gridCol w:w="1413"/>
+        <w:gridCol w:w="992"/>
+        <w:gridCol w:w="1041"/>
+        <w:gridCol w:w="518"/>
+        <w:gridCol w:w="868"/>
+        <w:gridCol w:w="1321"/>
+        <w:gridCol w:w="1454"/>
+        <w:gridCol w:w="1455"/>
+      </w:tblGrid>
+      <w:tr>
+        <w:tc>
+          <w:tcPr>
+            <w:tcW w:w="9062" w:type="dxa"/>
+            <w:gridSpan w:val="8"/>
+            <w:shd w:val="clear" w:color="auto" w:fill="E7E6E6" w:themeFill="background2"/>
+          </w:tcPr>
+          <w:p>
+            <w:pPr>
+              <w:jc w:val="center"/>
+              <w:rPr>
+                <w:sz w:val="24"/>
+                <w:szCs w:val="24"/>
+                <w:highlight w:val="lightGray"/>
+              </w:rPr>
+            </w:pPr>
+            <w:r>
+              <w:rPr>
+                <w:sz w:val="24"/>
+                <w:szCs w:val="24"/>
+              </w:rPr>
+              <w:t>Trame Ethernet</w:t>
+            </w:r>
+          </w:p>
+        </w:tc>
+      </w:tr>
+      <w:tr>
+        <w:trPr>
+          <w:trHeight w:val="280"/>
+        </w:trPr>
+        <w:tc>
+          <w:tcPr>
+            <w:tcW w:w="1413" w:type="dxa"/>
+            <w:vMerge w:val="restart"/>
+            <w:shd w:val="clear" w:color="auto" w:fill="E7E6E6" w:themeFill="background2"/>
+          </w:tcPr>
+          <w:p>
+            <w:pPr>
+              <w:rPr>
+                <w:sz w:val="24"/>
+                <w:szCs w:val="24"/>
+              </w:rPr>
+            </w:pPr>
+            <w:r>
+              <w:rPr>
+                <w:sz w:val="24"/>
+                <w:szCs w:val="24"/>
+              </w:rPr>
+              <w:t>MAC destination 6 bytes</w:t>
+            </w:r>
+          </w:p>
+        </w:tc>
+        <w:tc>
+          <w:tcPr>
+            <w:tcW w:w="992" w:type="dxa"/>
+            <w:vMerge w:val="restart"/>
+            <w:shd w:val="clear" w:color="auto" w:fill="E7E6E6" w:themeFill="background2"/>
+          </w:tcPr>
+          <w:p>
+            <w:pPr>
+              <w:rPr>
+                <w:sz w:val="24"/>
+                <w:szCs w:val="24"/>
+              </w:rPr>
+            </w:pPr>
+            <w:r>
+              <w:rPr>
+                <w:sz w:val="24"/>
+                <w:szCs w:val="24"/>
+              </w:rPr>
+              <w:t>MAC source 6 bytes</w:t>
+            </w:r>
+          </w:p>
+        </w:tc>
+        <w:tc>
+          <w:tcPr>
+            <w:tcW w:w="1041" w:type="dxa"/>
+            <w:vMerge w:val="restart"/>
+            <w:shd w:val="clear" w:color="auto" w:fill="E7E6E6" w:themeFill="background2"/>
+          </w:tcPr>
+          <w:p>
+            <w:pPr>
+              <w:rPr>
+                <w:sz w:val="24"/>
+                <w:szCs w:val="24"/>
+              </w:rPr>
+            </w:pPr>
+            <w:r>
+              <w:rPr>
+                <w:sz w:val="24"/>
+                <w:szCs w:val="24"/>
+              </w:rPr>
+              <w:t xml:space="preserve">Protocol Type </w:t>
+            </w:r>
+          </w:p>
+          <w:p>
+            <w:pPr>
+              <w:rPr>
+                <w:sz w:val="24"/>
+                <w:szCs w:val="24"/>
+              </w:rPr>
+            </w:pPr>
+            <w:r>
+              <w:rPr>
+                <w:sz w:val="24"/>
+                <w:szCs w:val="24"/>
+              </w:rPr>
+              <w:t>2 bytes</w:t>
+            </w:r>
+          </w:p>
+        </w:tc>
+        <w:tc>
+          <w:tcPr>
+            <w:tcW w:w="5616" w:type="dxa"/>
+            <w:gridSpan w:val="5"/>
+            <w:shd w:val="clear" w:color="auto" w:fill="C5E0B3" w:themeFill="accent6" w:themeFillTint="66"/>
+          </w:tcPr>
+          <w:p>
+            <w:pPr>
+              <w:jc w:val="center"/>
+              <w:rPr>
+                <w:sz w:val="24"/>
+                <w:szCs w:val="24"/>
+              </w:rPr>
+            </w:pPr>
+            <w:r>
+              <w:rPr>
+                <w:sz w:val="24"/>
+                <w:szCs w:val="24"/>
+              </w:rPr>
+              <w:t>Paquet IP</w:t>
+            </w:r>
+          </w:p>
+        </w:tc>
+      </w:tr>
+      <w:tr>
+        <w:trPr>
+          <w:trHeight w:val="293"/>
+        </w:trPr>
+        <w:tc>
+          <w:tcPr>
+            <w:tcW w:w="1413" w:type="dxa"/>
+            <w:vMerge/>
+            <w:shd w:val="clear" w:color="auto" w:fill="E7E6E6" w:themeFill="background2"/>
+          </w:tcPr>
+          <w:p>
+            <w:pPr>
+              <w:rPr>
+                <w:sz w:val="24"/>
+                <w:szCs w:val="24"/>
+              </w:rPr>
+            </w:pPr>
+          </w:p>
+        </w:tc>
+        <w:tc>
+          <w:tcPr>
+            <w:tcW w:w="992" w:type="dxa"/>
+            <w:vMerge/>
+            <w:shd w:val="clear" w:color="auto" w:fill="E7E6E6" w:themeFill="background2"/>
+          </w:tcPr>
+          <w:p>
+            <w:pPr>
+              <w:rPr>
+                <w:sz w:val="24"/>
+                <w:szCs w:val="24"/>
+              </w:rPr>
+            </w:pPr>
+          </w:p>
+        </w:tc>
+        <w:tc>
+          <w:tcPr>
+            <w:tcW w:w="1041" w:type="dxa"/>
+            <w:vMerge/>
+            <w:shd w:val="clear" w:color="auto" w:fill="E7E6E6" w:themeFill="background2"/>
+          </w:tcPr>
+          <w:p>
+            <w:pPr>
+              <w:rPr>
+                <w:sz w:val="24"/>
+                <w:szCs w:val="24"/>
+              </w:rPr>
+            </w:pPr>
+          </w:p>
+        </w:tc>
+        <w:tc>
+          <w:tcPr>
+            <w:tcW w:w="518" w:type="dxa"/>
+            <w:vMerge w:val="restart"/>
+            <w:shd w:val="clear" w:color="auto" w:fill="C5E0B3" w:themeFill="accent6" w:themeFillTint="66"/>
+          </w:tcPr>
+          <w:p>
+            <w:pPr>
+              <w:rPr>
+                <w:sz w:val="24"/>
+                <w:szCs w:val="24"/>
+              </w:rPr>
+            </w:pPr>
+            <w:r>
+              <w:rPr>
+                <w:sz w:val="24"/>
+                <w:szCs w:val="24"/>
+              </w:rPr>
+              <w:t>…</w:t>
+            </w:r>
+          </w:p>
+        </w:tc>
+        <w:tc>
+          <w:tcPr>
+            <w:tcW w:w="868" w:type="dxa"/>
+            <w:vMerge w:val="restart"/>
+            <w:shd w:val="clear" w:color="auto" w:fill="C5E0B3" w:themeFill="accent6" w:themeFillTint="66"/>
+          </w:tcPr>
+          <w:p>
+            <w:pPr>
+              <w:rPr>
+                <w:sz w:val="24"/>
+                <w:szCs w:val="24"/>
+              </w:rPr>
+            </w:pPr>
+            <w:r>
+              <w:rPr>
+                <w:sz w:val="24"/>
+                <w:szCs w:val="24"/>
+              </w:rPr>
+              <w:t>IP source</w:t>
+            </w:r>
+          </w:p>
+        </w:tc>
+        <w:tc>
+          <w:tcPr>
+            <w:tcW w:w="1321" w:type="dxa"/>
+            <w:vMerge w:val="restart"/>
+            <w:shd w:val="clear" w:color="auto" w:fill="C5E0B3" w:themeFill="accent6" w:themeFillTint="66"/>
+          </w:tcPr>
+          <w:p>
+            <w:pPr>
+              <w:rPr>
+                <w:sz w:val="24"/>
+                <w:szCs w:val="24"/>
+              </w:rPr>
+            </w:pPr>
+            <w:r>
+              <w:rPr>
+                <w:sz w:val="24"/>
+                <w:szCs w:val="24"/>
+              </w:rPr>
+              <w:t>IP</w:t>
+            </w:r>
+          </w:p>
+          <w:p>
+            <w:pPr>
+              <w:rPr>
+                <w:sz w:val="24"/>
+                <w:szCs w:val="24"/>
+              </w:rPr>
+            </w:pPr>
+            <w:r>
+              <w:rPr>
+                <w:sz w:val="24"/>
+                <w:szCs w:val="24"/>
+              </w:rPr>
+              <w:t>destination</w:t>
+            </w:r>
+          </w:p>
+        </w:tc>
+        <w:tc>
+          <w:tcPr>
+            <w:tcW w:w="2909" w:type="dxa"/>
+            <w:gridSpan w:val="2"/>
+          </w:tcPr>
+          <w:p>
+            <w:pPr>
+              <w:rPr>
+                <w:sz w:val="24"/>
+                <w:szCs w:val="24"/>
+              </w:rPr>
+            </w:pPr>
+            <w:r>
+              <w:rPr>
+                <w:sz w:val="24"/>
+                <w:szCs w:val="24"/>
+              </w:rPr>
+              <w:t>Paquet ICMP</w:t>
+            </w:r>
+          </w:p>
+        </w:tc>
+      </w:tr>
+      <w:tr>
+        <w:trPr>
+          <w:trHeight w:val="292"/>
+        </w:trPr>
+        <w:tc>
+          <w:tcPr>
+            <w:tcW w:w="1413" w:type="dxa"/>
+            <w:vMerge/>
+            <w:shd w:val="clear" w:color="auto" w:fill="E7E6E6" w:themeFill="background2"/>
+          </w:tcPr>
+          <w:p>
+            <w:pPr>
+              <w:rPr>
+                <w:sz w:val="24"/>
+                <w:szCs w:val="24"/>
+              </w:rPr>
+            </w:pPr>
+          </w:p>
+        </w:tc>
+        <w:tc>
+          <w:tcPr>
+            <w:tcW w:w="992" w:type="dxa"/>
+            <w:vMerge/>
+            <w:shd w:val="clear" w:color="auto" w:fill="E7E6E6" w:themeFill="background2"/>
+          </w:tcPr>
+          <w:p>
+            <w:pPr>
+              <w:rPr>
+                <w:sz w:val="24"/>
+                <w:szCs w:val="24"/>
+              </w:rPr>
+            </w:pPr>
+          </w:p>
+        </w:tc>
+        <w:tc>
+          <w:tcPr>
+            <w:tcW w:w="1041" w:type="dxa"/>
+            <w:vMerge/>
+            <w:shd w:val="clear" w:color="auto" w:fill="E7E6E6" w:themeFill="background2"/>
+          </w:tcPr>
+          <w:p>
+            <w:pPr>
+              <w:rPr>
+                <w:sz w:val="24"/>
+                <w:szCs w:val="24"/>
+              </w:rPr>
+            </w:pPr>
+          </w:p>
+        </w:tc>
+        <w:tc>
+          <w:tcPr>
+            <w:tcW w:w="518" w:type="dxa"/>
+            <w:vMerge/>
+            <w:shd w:val="clear" w:color="auto" w:fill="C5E0B3" w:themeFill="accent6" w:themeFillTint="66"/>
+          </w:tcPr>
+          <w:p>
+            <w:pPr>
+              <w:rPr>
+                <w:sz w:val="24"/>
+                <w:szCs w:val="24"/>
+              </w:rPr>
+            </w:pPr>
+          </w:p>
+        </w:tc>
+        <w:tc>
+          <w:tcPr>
+            <w:tcW w:w="868" w:type="dxa"/>
+            <w:vMerge/>
+            <w:shd w:val="clear" w:color="auto" w:fill="C5E0B3" w:themeFill="accent6" w:themeFillTint="66"/>
+          </w:tcPr>
+          <w:p>
+            <w:pPr>
+              <w:rPr>
+                <w:sz w:val="24"/>
+                <w:szCs w:val="24"/>
+              </w:rPr>
+            </w:pPr>
+          </w:p>
+        </w:tc>
+        <w:tc>
+          <w:tcPr>
+            <w:tcW w:w="1321" w:type="dxa"/>
+            <w:vMerge/>
+            <w:shd w:val="clear" w:color="auto" w:fill="C5E0B3" w:themeFill="accent6" w:themeFillTint="66"/>
+          </w:tcPr>
+          <w:p>
+            <w:pPr>
+              <w:rPr>
+                <w:sz w:val="24"/>
+                <w:szCs w:val="24"/>
+              </w:rPr>
+            </w:pPr>
+          </w:p>
+        </w:tc>
+        <w:tc>
+          <w:tcPr>
+            <w:tcW w:w="1454" w:type="dxa"/>
+          </w:tcPr>
+          <w:p>
+            <w:pPr>
+              <w:rPr>
+                <w:sz w:val="24"/>
+                <w:szCs w:val="24"/>
+              </w:rPr>
+            </w:pPr>
+            <w:r>
+              <w:rPr>
+                <w:sz w:val="24"/>
+                <w:szCs w:val="24"/>
+              </w:rPr>
+              <w:t>Control data</w:t>
+            </w:r>
+          </w:p>
+        </w:tc>
+        <w:tc>
+          <w:tcPr>
+            <w:tcW w:w="1455" w:type="dxa"/>
+          </w:tcPr>
+          <w:p>
+            <w:pPr>
+              <w:rPr>
+                <w:sz w:val="24"/>
+                <w:szCs w:val="24"/>
+              </w:rPr>
+            </w:pPr>
+            <w:r>
+              <w:rPr>
+                <w:sz w:val="24"/>
+                <w:szCs w:val="24"/>
+              </w:rPr>
+              <w:t>ICMP data</w:t>
+            </w:r>
+          </w:p>
+        </w:tc>
+      </w:tr>
+    </w:tbl>
+    <w:p>
+      <w:pPr>
+        <w:rPr>
+          <w:sz w:val="24"/>
+          <w:szCs w:val="24"/>
+        </w:rPr>
+      </w:pPr>
+    </w:p>
+    <w:p>
+      <w:pPr>
+        <w:rPr>
+          <w:b/>
+          <w:bCs/>
+          <w:sz w:val="28"/>
+          <w:szCs w:val="28"/>
+        </w:rPr>
+      </w:pPr>
+      <w:r>
+        <w:rPr>
+          <w:b/>
+          <w:bCs/>
+          <w:sz w:val="28"/>
+          <w:szCs w:val="28"/>
+        </w:rPr>
+        <w:t>CONCLUSION :</w:t>
       </w:r>
       <w:bookmarkStart w:id="0" w:name="_GoBack"/>
       <w:bookmarkEnd w:id="0"/>
-      <w:r>
-        <w:rPr>
-          <w:sz w:val="24"/>
-          <w:szCs w:val="24"/>
-        </w:rPr>
-        <w:t>la machine Windows devra donc revalider son adresse IP dans 30 heures.</w:t>
-      </w:r>
-    </w:p>
-    <w:p>
-      <w:pPr>
-        <w:rPr>
-          <w:b/>
-          <w:bCs/>
-          <w:sz w:val="28"/>
-          <w:szCs w:val="28"/>
-        </w:rPr>
-      </w:pPr>
-    </w:p>
-    <w:p>
-      <w:pPr>
-        <w:rPr>
-          <w:b/>
-          <w:bCs/>
-          <w:sz w:val="28"/>
-          <w:szCs w:val="28"/>
-        </w:rPr>
-      </w:pPr>
-    </w:p>
-    <w:p>
-      <w:pPr>
-        <w:rPr>
-          <w:b/>
-          <w:bCs/>
-          <w:sz w:val="28"/>
-          <w:szCs w:val="28"/>
-        </w:rPr>
-      </w:pPr>
-      <w:r>
-        <w:rPr>
-          <w:b/>
-          <w:bCs/>
-          <w:sz w:val="28"/>
-          <w:szCs w:val="28"/>
-        </w:rPr>
-        <w:t>CONCLUSION :</w:t>
-      </w:r>
     </w:p>
     <w:sectPr>
       <w:pgSz w:w="11906" w:h="16838"/>
@@ -5767,6 +9749,32 @@
       <w:lang w:val="fr-CA"/>
     </w:rPr>
   </w:style>
+  <w:style w:type="table" w:styleId="Grilledutableau">
+    <w:name w:val="Table Grid"/>
+    <w:basedOn w:val="TableauNormal"/>
+    <w:uiPriority w:val="39"/>
+    <w:rsid w:val="00F57BF6"/>
+    <w:pPr>
+      <w:spacing w:after="0" w:line="240" w:lineRule="auto"/>
+    </w:pPr>
+    <w:tblPr>
+      <w:tblInd w:w="0" w:type="dxa"/>
+      <w:tblBorders>
+        <w:top w:val="single" w:sz="4" w:space="0" w:color="auto"/>
+        <w:left w:val="single" w:sz="4" w:space="0" w:color="auto"/>
+        <w:bottom w:val="single" w:sz="4" w:space="0" w:color="auto"/>
+        <w:right w:val="single" w:sz="4" w:space="0" w:color="auto"/>
+        <w:insideH w:val="single" w:sz="4" w:space="0" w:color="auto"/>
+        <w:insideV w:val="single" w:sz="4" w:space="0" w:color="auto"/>
+      </w:tblBorders>
+      <w:tblCellMar>
+        <w:top w:w="0" w:type="dxa"/>
+        <w:left w:w="108" w:type="dxa"/>
+        <w:bottom w:w="0" w:type="dxa"/>
+        <w:right w:w="108" w:type="dxa"/>
+      </w:tblCellMar>
+    </w:tblPr>
+  </w:style>
 </w:styles>
 </file>
 

</xml_diff>